<commit_message>
change upload datatype size to 2 byte
</commit_message>
<xml_diff>
--- a/通讯协议.docx
+++ b/通讯协议.docx
@@ -4220,23 +4220,7 @@
           <w:rFonts w:ascii="微软雅黑" w:hAnsi="微软雅黑" w:cs="微软雅黑" w:hint="eastAsia"/>
           <w:lang w:eastAsia="zh-CN"/>
         </w:rPr>
-        <w:t>如计算资源有限可以</w:t>
-      </w:r>
-      <w:proofErr w:type="gramStart"/>
-      <w:r>
-        <w:rPr>
-          <w:rFonts w:ascii="微软雅黑" w:hAnsi="微软雅黑" w:cs="微软雅黑" w:hint="eastAsia"/>
-          <w:lang w:eastAsia="zh-CN"/>
-        </w:rPr>
-        <w:t>不</w:t>
-      </w:r>
-      <w:proofErr w:type="gramEnd"/>
-      <w:r>
-        <w:rPr>
-          <w:rFonts w:ascii="微软雅黑" w:hAnsi="微软雅黑" w:cs="微软雅黑" w:hint="eastAsia"/>
-          <w:lang w:eastAsia="zh-CN"/>
-        </w:rPr>
-        <w:t>校验</w:t>
+        <w:t>如计算资源有限可以不校验</w:t>
       </w:r>
       <w:r>
         <w:rPr>
@@ -4279,7 +4263,6 @@
         <w:pStyle w:val="21"/>
       </w:pPr>
       <w:bookmarkStart w:id="3" w:name="_Toc198896939"/>
-      <w:proofErr w:type="spellStart"/>
       <w:r>
         <w:rPr>
           <w:rFonts w:hint="eastAsia"/>
@@ -4292,7 +4275,6 @@
         </w:rPr>
         <w:t>类型</w:t>
       </w:r>
-      <w:proofErr w:type="spellEnd"/>
       <w:r>
         <w:rPr>
           <w:rFonts w:hint="eastAsia"/>
@@ -5979,7 +5961,6 @@
         <w:pStyle w:val="21"/>
       </w:pPr>
       <w:bookmarkStart w:id="4" w:name="_Toc198896940"/>
-      <w:proofErr w:type="spellStart"/>
       <w:r>
         <w:rPr>
           <w:rFonts w:hint="eastAsia"/>
@@ -5987,7 +5968,6 @@
         <w:t>各命令详细说明</w:t>
       </w:r>
       <w:bookmarkEnd w:id="4"/>
-      <w:proofErr w:type="spellEnd"/>
     </w:p>
     <w:p>
       <w:pPr>
@@ -11201,6 +11181,12 @@
               </w:rPr>
               <w:t>0</w:t>
             </w:r>
+            <w:r>
+              <w:rPr>
+                <w:lang w:eastAsia="zh-CN"/>
+              </w:rPr>
+              <w:t>00</w:t>
+            </w:r>
           </w:p>
         </w:tc>
         <w:tc>
@@ -11325,14 +11311,12 @@
         <w:pStyle w:val="31"/>
       </w:pPr>
       <w:bookmarkStart w:id="8" w:name="_Toc198896944"/>
-      <w:proofErr w:type="spellStart"/>
       <w:r>
         <w:rPr>
           <w:rFonts w:hint="eastAsia"/>
         </w:rPr>
         <w:t>设置参数</w:t>
       </w:r>
-      <w:proofErr w:type="spellEnd"/>
       <w:r>
         <w:rPr>
           <w:rFonts w:hint="eastAsia"/>
@@ -14246,14 +14230,12 @@
         <w:pStyle w:val="31"/>
       </w:pPr>
       <w:bookmarkStart w:id="9" w:name="_Toc198896945"/>
-      <w:proofErr w:type="spellStart"/>
       <w:r>
         <w:rPr>
           <w:rFonts w:hint="eastAsia"/>
         </w:rPr>
         <w:t>读取参数</w:t>
       </w:r>
-      <w:proofErr w:type="spellEnd"/>
       <w:r>
         <w:rPr>
           <w:rFonts w:hint="eastAsia"/>
@@ -21240,7 +21222,6 @@
                 <w:lang w:eastAsia="zh-CN"/>
               </w:rPr>
             </w:pPr>
-            <w:proofErr w:type="gramStart"/>
             <w:r>
               <w:rPr>
                 <w:rFonts w:hint="eastAsia"/>
@@ -21248,7 +21229,6 @@
               </w:rPr>
               <w:t>包数据</w:t>
             </w:r>
-            <w:proofErr w:type="gramEnd"/>
           </w:p>
         </w:tc>
       </w:tr>
@@ -23704,7 +23684,6 @@
                 <w:lang w:eastAsia="zh-CN"/>
               </w:rPr>
             </w:pPr>
-            <w:proofErr w:type="gramStart"/>
             <w:r>
               <w:rPr>
                 <w:rFonts w:hint="eastAsia"/>
@@ -23712,7 +23691,6 @@
               </w:rPr>
               <w:t>高通滤波</w:t>
             </w:r>
-            <w:proofErr w:type="gramEnd"/>
           </w:p>
         </w:tc>
       </w:tr>
@@ -24470,7 +24448,6 @@
                 <w:lang w:eastAsia="zh-CN"/>
               </w:rPr>
             </w:pPr>
-            <w:proofErr w:type="gramStart"/>
             <w:r>
               <w:rPr>
                 <w:rFonts w:hint="eastAsia"/>
@@ -24486,16 +24463,7 @@
                 <w:iCs/>
                 <w:lang w:eastAsia="zh-CN"/>
               </w:rPr>
-              <w:t>-</w:t>
-            </w:r>
-            <w:proofErr w:type="gramEnd"/>
-            <w:r>
-              <w:rPr>
-                <w:i/>
-                <w:iCs/>
-                <w:lang w:eastAsia="zh-CN"/>
-              </w:rPr>
-              <w:t>Byte</w:t>
+              <w:t>-Byte</w:t>
             </w:r>
           </w:p>
         </w:tc>
@@ -24611,33 +24579,15 @@
                 <w:highlight w:val="yellow"/>
                 <w:lang w:eastAsia="zh-CN"/>
               </w:rPr>
-              <w:t>前端</w:t>
-            </w:r>
-            <w:proofErr w:type="gramStart"/>
+              <w:t>前端滤波</w:t>
+            </w:r>
             <w:r>
               <w:rPr>
                 <w:rFonts w:hint="eastAsia"/>
                 <w:highlight w:val="yellow"/>
                 <w:lang w:eastAsia="zh-CN"/>
               </w:rPr>
-              <w:t>滤波</w:t>
-            </w:r>
-            <w:r>
-              <w:rPr>
-                <w:rFonts w:hint="eastAsia"/>
-                <w:highlight w:val="yellow"/>
-                <w:lang w:eastAsia="zh-CN"/>
-              </w:rPr>
-              <w:t>值</w:t>
-            </w:r>
-            <w:proofErr w:type="gramEnd"/>
-            <w:r>
-              <w:rPr>
-                <w:rFonts w:hint="eastAsia"/>
-                <w:highlight w:val="yellow"/>
-                <w:lang w:eastAsia="zh-CN"/>
-              </w:rPr>
-              <w:t>选择</w:t>
+              <w:t>值选择</w:t>
             </w:r>
           </w:p>
         </w:tc>
@@ -26138,7 +26088,6 @@
                 <w:lang w:eastAsia="zh-CN"/>
               </w:rPr>
             </w:pPr>
-            <w:proofErr w:type="gramStart"/>
             <w:r>
               <w:rPr>
                 <w:rFonts w:hint="eastAsia"/>
@@ -26154,16 +26103,7 @@
                 <w:iCs/>
                 <w:lang w:eastAsia="zh-CN"/>
               </w:rPr>
-              <w:t>-</w:t>
-            </w:r>
-            <w:proofErr w:type="gramEnd"/>
-            <w:r>
-              <w:rPr>
-                <w:i/>
-                <w:iCs/>
-                <w:lang w:eastAsia="zh-CN"/>
-              </w:rPr>
-              <w:t>Byte</w:t>
+              <w:t>-Byte</w:t>
             </w:r>
           </w:p>
         </w:tc>
@@ -26203,7 +26143,6 @@
         <w:pStyle w:val="31"/>
       </w:pPr>
       <w:bookmarkStart w:id="13" w:name="_Toc198896949"/>
-      <w:proofErr w:type="spellStart"/>
       <w:r>
         <w:rPr>
           <w:rFonts w:hint="eastAsia"/>
@@ -26211,7 +26150,6 @@
         <w:t>上传数据类型定义</w:t>
       </w:r>
       <w:bookmarkEnd w:id="13"/>
-      <w:proofErr w:type="spellEnd"/>
     </w:p>
     <w:tbl>
       <w:tblPr>
@@ -29547,21 +29485,12 @@
         </w:rPr>
       </w:pPr>
       <w:bookmarkStart w:id="18" w:name="_Toc198896953"/>
-      <w:proofErr w:type="gramStart"/>
       <w:r>
         <w:rPr>
           <w:rFonts w:hint="eastAsia"/>
           <w:lang w:eastAsia="zh-CN"/>
         </w:rPr>
-        <w:t>高通滤波</w:t>
-      </w:r>
-      <w:proofErr w:type="gramEnd"/>
-      <w:r>
-        <w:rPr>
-          <w:rFonts w:hint="eastAsia"/>
-          <w:lang w:eastAsia="zh-CN"/>
-        </w:rPr>
-        <w:t>定义（暂定）</w:t>
+        <w:t>高通滤波定义（暂定）</w:t>
       </w:r>
       <w:bookmarkEnd w:id="18"/>
     </w:p>
@@ -31218,7 +31147,6 @@
         <w:pStyle w:val="31"/>
       </w:pPr>
       <w:bookmarkStart w:id="22" w:name="_Toc198896957"/>
-      <w:proofErr w:type="spellStart"/>
       <w:r>
         <w:rPr>
           <w:rFonts w:hint="eastAsia"/>
@@ -31226,7 +31154,6 @@
         <w:t>模拟输出类型定义</w:t>
       </w:r>
       <w:bookmarkEnd w:id="22"/>
-      <w:proofErr w:type="spellEnd"/>
     </w:p>
     <w:tbl>
       <w:tblPr>
@@ -31456,7 +31383,6 @@
         <w:pStyle w:val="31"/>
       </w:pPr>
       <w:bookmarkStart w:id="23" w:name="_Toc198896958"/>
-      <w:proofErr w:type="spellStart"/>
       <w:r>
         <w:rPr>
           <w:rFonts w:hint="eastAsia"/>
@@ -31464,7 +31390,6 @@
         <w:t>模拟输出开关定义</w:t>
       </w:r>
       <w:bookmarkEnd w:id="23"/>
-      <w:proofErr w:type="spellEnd"/>
     </w:p>
     <w:tbl>
       <w:tblPr>
@@ -32363,14 +32288,12 @@
                 <w:lang w:eastAsia="zh-CN"/>
               </w:rPr>
             </w:pPr>
-            <w:proofErr w:type="spellStart"/>
             <w:r>
               <w:rPr>
                 <w:lang w:eastAsia="zh-CN"/>
               </w:rPr>
               <w:t>hann</w:t>
             </w:r>
-            <w:proofErr w:type="spellEnd"/>
           </w:p>
         </w:tc>
       </w:tr>
@@ -32414,14 +32337,12 @@
                 <w:lang w:eastAsia="zh-CN"/>
               </w:rPr>
             </w:pPr>
-            <w:proofErr w:type="spellStart"/>
             <w:r>
               <w:rPr>
                 <w:lang w:eastAsia="zh-CN"/>
               </w:rPr>
               <w:t>kaiser</w:t>
             </w:r>
-            <w:proofErr w:type="spellEnd"/>
           </w:p>
         </w:tc>
       </w:tr>
@@ -32580,31 +32501,7 @@
                 <w:bdr w:val="none" w:sz="0" w:space="0" w:color="auto" w:frame="1"/>
                 <w:lang w:eastAsia="zh-CN"/>
               </w:rPr>
-              <w:t> crc32</w:t>
-            </w:r>
-            <w:proofErr w:type="gramStart"/>
-            <w:r>
-              <w:rPr>
-                <w:rFonts w:ascii="Consolas" w:eastAsia="宋体" w:hAnsi="Consolas" w:cs="宋体"/>
-                <w:color w:val="000000"/>
-                <w:sz w:val="18"/>
-                <w:szCs w:val="18"/>
-                <w:bdr w:val="none" w:sz="0" w:space="0" w:color="auto" w:frame="1"/>
-                <w:lang w:eastAsia="zh-CN"/>
-              </w:rPr>
-              <w:t>tab[</w:t>
-            </w:r>
-            <w:proofErr w:type="gramEnd"/>
-            <w:r>
-              <w:rPr>
-                <w:rFonts w:ascii="Consolas" w:eastAsia="宋体" w:hAnsi="Consolas" w:cs="宋体"/>
-                <w:color w:val="000000"/>
-                <w:sz w:val="18"/>
-                <w:szCs w:val="18"/>
-                <w:bdr w:val="none" w:sz="0" w:space="0" w:color="auto" w:frame="1"/>
-                <w:lang w:eastAsia="zh-CN"/>
-              </w:rPr>
-              <w:t>] = {  </w:t>
+              <w:t> crc32tab[] = {  </w:t>
             </w:r>
           </w:p>
           <w:p>
@@ -34751,19 +34648,7 @@
                 <w:bdr w:val="none" w:sz="0" w:space="0" w:color="auto" w:frame="1"/>
                 <w:lang w:eastAsia="zh-CN"/>
               </w:rPr>
-              <w:t> crc</w:t>
-            </w:r>
-            <w:proofErr w:type="gramStart"/>
-            <w:r>
-              <w:rPr>
-                <w:rFonts w:ascii="Consolas" w:eastAsia="宋体" w:hAnsi="Consolas" w:cs="宋体"/>
-                <w:color w:val="000000"/>
-                <w:sz w:val="18"/>
-                <w:szCs w:val="18"/>
-                <w:bdr w:val="none" w:sz="0" w:space="0" w:color="auto" w:frame="1"/>
-                <w:lang w:eastAsia="zh-CN"/>
-              </w:rPr>
-              <w:t>32( </w:t>
+              <w:t> crc32( </w:t>
             </w:r>
             <w:r>
               <w:rPr>
@@ -34778,7 +34663,6 @@
               </w:rPr>
               <w:t>const</w:t>
             </w:r>
-            <w:proofErr w:type="gramEnd"/>
             <w:r>
               <w:rPr>
                 <w:rFonts w:ascii="Consolas" w:eastAsia="宋体" w:hAnsi="Consolas" w:cs="宋体"/>
@@ -34922,55 +34806,7 @@
                 <w:bdr w:val="none" w:sz="0" w:space="0" w:color="auto" w:frame="1"/>
                 <w:lang w:eastAsia="zh-CN"/>
               </w:rPr>
-              <w:t> </w:t>
-            </w:r>
-            <w:proofErr w:type="spellStart"/>
-            <w:r>
-              <w:rPr>
-                <w:rFonts w:ascii="Consolas" w:eastAsia="宋体" w:hAnsi="Consolas" w:cs="宋体"/>
-                <w:color w:val="000000"/>
-                <w:sz w:val="18"/>
-                <w:szCs w:val="18"/>
-                <w:bdr w:val="none" w:sz="0" w:space="0" w:color="auto" w:frame="1"/>
-                <w:lang w:eastAsia="zh-CN"/>
-              </w:rPr>
-              <w:t>i</w:t>
-            </w:r>
-            <w:proofErr w:type="spellEnd"/>
-            <w:r>
-              <w:rPr>
-                <w:rFonts w:ascii="Consolas" w:eastAsia="宋体" w:hAnsi="Consolas" w:cs="宋体"/>
-                <w:color w:val="000000"/>
-                <w:sz w:val="18"/>
-                <w:szCs w:val="18"/>
-                <w:bdr w:val="none" w:sz="0" w:space="0" w:color="auto" w:frame="1"/>
-                <w:lang w:eastAsia="zh-CN"/>
-              </w:rPr>
-              <w:t>, </w:t>
-            </w:r>
-            <w:proofErr w:type="spellStart"/>
-            <w:r>
-              <w:rPr>
-                <w:rFonts w:ascii="Consolas" w:eastAsia="宋体" w:hAnsi="Consolas" w:cs="宋体"/>
-                <w:color w:val="000000"/>
-                <w:sz w:val="18"/>
-                <w:szCs w:val="18"/>
-                <w:bdr w:val="none" w:sz="0" w:space="0" w:color="auto" w:frame="1"/>
-                <w:lang w:eastAsia="zh-CN"/>
-              </w:rPr>
-              <w:t>crc</w:t>
-            </w:r>
-            <w:proofErr w:type="spellEnd"/>
-            <w:r>
-              <w:rPr>
-                <w:rFonts w:ascii="Consolas" w:eastAsia="宋体" w:hAnsi="Consolas" w:cs="宋体"/>
-                <w:color w:val="000000"/>
-                <w:sz w:val="18"/>
-                <w:szCs w:val="18"/>
-                <w:bdr w:val="none" w:sz="0" w:space="0" w:color="auto" w:frame="1"/>
-                <w:lang w:eastAsia="zh-CN"/>
-              </w:rPr>
-              <w:t>;  </w:t>
+              <w:t> i, crc;  </w:t>
             </w:r>
           </w:p>
           <w:p>
@@ -35001,31 +34837,7 @@
                 <w:bdr w:val="none" w:sz="0" w:space="0" w:color="auto" w:frame="1"/>
                 <w:lang w:eastAsia="zh-CN"/>
               </w:rPr>
-              <w:t>     </w:t>
-            </w:r>
-            <w:proofErr w:type="spellStart"/>
-            <w:r>
-              <w:rPr>
-                <w:rFonts w:ascii="Consolas" w:eastAsia="宋体" w:hAnsi="Consolas" w:cs="宋体"/>
-                <w:color w:val="000000"/>
-                <w:sz w:val="18"/>
-                <w:szCs w:val="18"/>
-                <w:bdr w:val="none" w:sz="0" w:space="0" w:color="auto" w:frame="1"/>
-                <w:lang w:eastAsia="zh-CN"/>
-              </w:rPr>
-              <w:t>crc</w:t>
-            </w:r>
-            <w:proofErr w:type="spellEnd"/>
-            <w:r>
-              <w:rPr>
-                <w:rFonts w:ascii="Consolas" w:eastAsia="宋体" w:hAnsi="Consolas" w:cs="宋体"/>
-                <w:color w:val="000000"/>
-                <w:sz w:val="18"/>
-                <w:szCs w:val="18"/>
-                <w:bdr w:val="none" w:sz="0" w:space="0" w:color="auto" w:frame="1"/>
-                <w:lang w:eastAsia="zh-CN"/>
-              </w:rPr>
-              <w:t> = 0xFFFFFFFF;  </w:t>
+              <w:t>     crc = 0xFFFFFFFF;  </w:t>
             </w:r>
           </w:p>
           <w:p>
@@ -35080,79 +34892,7 @@
                 <w:bdr w:val="none" w:sz="0" w:space="0" w:color="auto" w:frame="1"/>
                 <w:lang w:eastAsia="zh-CN"/>
               </w:rPr>
-              <w:t> (</w:t>
-            </w:r>
-            <w:proofErr w:type="spellStart"/>
-            <w:r>
-              <w:rPr>
-                <w:rFonts w:ascii="Consolas" w:eastAsia="宋体" w:hAnsi="Consolas" w:cs="宋体"/>
-                <w:color w:val="000000"/>
-                <w:sz w:val="18"/>
-                <w:szCs w:val="18"/>
-                <w:bdr w:val="none" w:sz="0" w:space="0" w:color="auto" w:frame="1"/>
-                <w:lang w:eastAsia="zh-CN"/>
-              </w:rPr>
-              <w:t>i</w:t>
-            </w:r>
-            <w:proofErr w:type="spellEnd"/>
-            <w:r>
-              <w:rPr>
-                <w:rFonts w:ascii="Consolas" w:eastAsia="宋体" w:hAnsi="Consolas" w:cs="宋体"/>
-                <w:color w:val="000000"/>
-                <w:sz w:val="18"/>
-                <w:szCs w:val="18"/>
-                <w:bdr w:val="none" w:sz="0" w:space="0" w:color="auto" w:frame="1"/>
-                <w:lang w:eastAsia="zh-CN"/>
-              </w:rPr>
-              <w:t> = 0; </w:t>
-            </w:r>
-            <w:proofErr w:type="spellStart"/>
-            <w:r>
-              <w:rPr>
-                <w:rFonts w:ascii="Consolas" w:eastAsia="宋体" w:hAnsi="Consolas" w:cs="宋体"/>
-                <w:color w:val="000000"/>
-                <w:sz w:val="18"/>
-                <w:szCs w:val="18"/>
-                <w:bdr w:val="none" w:sz="0" w:space="0" w:color="auto" w:frame="1"/>
-                <w:lang w:eastAsia="zh-CN"/>
-              </w:rPr>
-              <w:t>i</w:t>
-            </w:r>
-            <w:proofErr w:type="spellEnd"/>
-            <w:r>
-              <w:rPr>
-                <w:rFonts w:ascii="Consolas" w:eastAsia="宋体" w:hAnsi="Consolas" w:cs="宋体"/>
-                <w:color w:val="000000"/>
-                <w:sz w:val="18"/>
-                <w:szCs w:val="18"/>
-                <w:bdr w:val="none" w:sz="0" w:space="0" w:color="auto" w:frame="1"/>
-                <w:lang w:eastAsia="zh-CN"/>
-              </w:rPr>
-              <w:t> &lt; size; </w:t>
-            </w:r>
-            <w:proofErr w:type="spellStart"/>
-            <w:r>
-              <w:rPr>
-                <w:rFonts w:ascii="Consolas" w:eastAsia="宋体" w:hAnsi="Consolas" w:cs="宋体"/>
-                <w:color w:val="000000"/>
-                <w:sz w:val="18"/>
-                <w:szCs w:val="18"/>
-                <w:bdr w:val="none" w:sz="0" w:space="0" w:color="auto" w:frame="1"/>
-                <w:lang w:eastAsia="zh-CN"/>
-              </w:rPr>
-              <w:t>i</w:t>
-            </w:r>
-            <w:proofErr w:type="spellEnd"/>
-            <w:r>
-              <w:rPr>
-                <w:rFonts w:ascii="Consolas" w:eastAsia="宋体" w:hAnsi="Consolas" w:cs="宋体"/>
-                <w:color w:val="000000"/>
-                <w:sz w:val="18"/>
-                <w:szCs w:val="18"/>
-                <w:bdr w:val="none" w:sz="0" w:space="0" w:color="auto" w:frame="1"/>
-                <w:lang w:eastAsia="zh-CN"/>
-              </w:rPr>
-              <w:t>++)  </w:t>
+              <w:t> (i = 0; i &lt; size; i++)  </w:t>
             </w:r>
           </w:p>
           <w:p>
@@ -35183,151 +34923,7 @@
                 <w:bdr w:val="none" w:sz="0" w:space="0" w:color="auto" w:frame="1"/>
                 <w:lang w:eastAsia="zh-CN"/>
               </w:rPr>
-              <w:t>      </w:t>
-            </w:r>
-            <w:proofErr w:type="spellStart"/>
-            <w:r>
-              <w:rPr>
-                <w:rFonts w:ascii="Consolas" w:eastAsia="宋体" w:hAnsi="Consolas" w:cs="宋体"/>
-                <w:color w:val="000000"/>
-                <w:sz w:val="18"/>
-                <w:szCs w:val="18"/>
-                <w:bdr w:val="none" w:sz="0" w:space="0" w:color="auto" w:frame="1"/>
-                <w:lang w:eastAsia="zh-CN"/>
-              </w:rPr>
-              <w:t>crc</w:t>
-            </w:r>
-            <w:proofErr w:type="spellEnd"/>
-            <w:r>
-              <w:rPr>
-                <w:rFonts w:ascii="Consolas" w:eastAsia="宋体" w:hAnsi="Consolas" w:cs="宋体"/>
-                <w:color w:val="000000"/>
-                <w:sz w:val="18"/>
-                <w:szCs w:val="18"/>
-                <w:bdr w:val="none" w:sz="0" w:space="0" w:color="auto" w:frame="1"/>
-                <w:lang w:eastAsia="zh-CN"/>
-              </w:rPr>
-              <w:t> = crc32</w:t>
-            </w:r>
-            <w:proofErr w:type="gramStart"/>
-            <w:r>
-              <w:rPr>
-                <w:rFonts w:ascii="Consolas" w:eastAsia="宋体" w:hAnsi="Consolas" w:cs="宋体"/>
-                <w:color w:val="000000"/>
-                <w:sz w:val="18"/>
-                <w:szCs w:val="18"/>
-                <w:bdr w:val="none" w:sz="0" w:space="0" w:color="auto" w:frame="1"/>
-                <w:lang w:eastAsia="zh-CN"/>
-              </w:rPr>
-              <w:t>tab[</w:t>
-            </w:r>
-            <w:proofErr w:type="gramEnd"/>
-            <w:r>
-              <w:rPr>
-                <w:rFonts w:ascii="Consolas" w:eastAsia="宋体" w:hAnsi="Consolas" w:cs="宋体"/>
-                <w:color w:val="000000"/>
-                <w:sz w:val="18"/>
-                <w:szCs w:val="18"/>
-                <w:bdr w:val="none" w:sz="0" w:space="0" w:color="auto" w:frame="1"/>
-                <w:lang w:eastAsia="zh-CN"/>
-              </w:rPr>
-              <w:t>(</w:t>
-            </w:r>
-            <w:proofErr w:type="spellStart"/>
-            <w:r>
-              <w:rPr>
-                <w:rFonts w:ascii="Consolas" w:eastAsia="宋体" w:hAnsi="Consolas" w:cs="宋体"/>
-                <w:color w:val="000000"/>
-                <w:sz w:val="18"/>
-                <w:szCs w:val="18"/>
-                <w:bdr w:val="none" w:sz="0" w:space="0" w:color="auto" w:frame="1"/>
-                <w:lang w:eastAsia="zh-CN"/>
-              </w:rPr>
-              <w:t>crc</w:t>
-            </w:r>
-            <w:proofErr w:type="spellEnd"/>
-            <w:r>
-              <w:rPr>
-                <w:rFonts w:ascii="Consolas" w:eastAsia="宋体" w:hAnsi="Consolas" w:cs="宋体"/>
-                <w:color w:val="000000"/>
-                <w:sz w:val="18"/>
-                <w:szCs w:val="18"/>
-                <w:bdr w:val="none" w:sz="0" w:space="0" w:color="auto" w:frame="1"/>
-                <w:lang w:eastAsia="zh-CN"/>
-              </w:rPr>
-              <w:t> ^ </w:t>
-            </w:r>
-            <w:proofErr w:type="spellStart"/>
-            <w:r>
-              <w:rPr>
-                <w:rFonts w:ascii="Consolas" w:eastAsia="宋体" w:hAnsi="Consolas" w:cs="宋体"/>
-                <w:color w:val="000000"/>
-                <w:sz w:val="18"/>
-                <w:szCs w:val="18"/>
-                <w:bdr w:val="none" w:sz="0" w:space="0" w:color="auto" w:frame="1"/>
-                <w:lang w:eastAsia="zh-CN"/>
-              </w:rPr>
-              <w:t>buf</w:t>
-            </w:r>
-            <w:proofErr w:type="spellEnd"/>
-            <w:r>
-              <w:rPr>
-                <w:rFonts w:ascii="Consolas" w:eastAsia="宋体" w:hAnsi="Consolas" w:cs="宋体"/>
-                <w:color w:val="000000"/>
-                <w:sz w:val="18"/>
-                <w:szCs w:val="18"/>
-                <w:bdr w:val="none" w:sz="0" w:space="0" w:color="auto" w:frame="1"/>
-                <w:lang w:eastAsia="zh-CN"/>
-              </w:rPr>
-              <w:t>[</w:t>
-            </w:r>
-            <w:proofErr w:type="spellStart"/>
-            <w:r>
-              <w:rPr>
-                <w:rFonts w:ascii="Consolas" w:eastAsia="宋体" w:hAnsi="Consolas" w:cs="宋体"/>
-                <w:color w:val="000000"/>
-                <w:sz w:val="18"/>
-                <w:szCs w:val="18"/>
-                <w:bdr w:val="none" w:sz="0" w:space="0" w:color="auto" w:frame="1"/>
-                <w:lang w:eastAsia="zh-CN"/>
-              </w:rPr>
-              <w:t>i</w:t>
-            </w:r>
-            <w:proofErr w:type="spellEnd"/>
-            <w:r>
-              <w:rPr>
-                <w:rFonts w:ascii="Consolas" w:eastAsia="宋体" w:hAnsi="Consolas" w:cs="宋体"/>
-                <w:color w:val="000000"/>
-                <w:sz w:val="18"/>
-                <w:szCs w:val="18"/>
-                <w:bdr w:val="none" w:sz="0" w:space="0" w:color="auto" w:frame="1"/>
-                <w:lang w:eastAsia="zh-CN"/>
-              </w:rPr>
-              <w:t>]) &amp; 0xff] ^ (</w:t>
-            </w:r>
-            <w:proofErr w:type="spellStart"/>
-            <w:r>
-              <w:rPr>
-                <w:rFonts w:ascii="Consolas" w:eastAsia="宋体" w:hAnsi="Consolas" w:cs="宋体"/>
-                <w:color w:val="000000"/>
-                <w:sz w:val="18"/>
-                <w:szCs w:val="18"/>
-                <w:bdr w:val="none" w:sz="0" w:space="0" w:color="auto" w:frame="1"/>
-                <w:lang w:eastAsia="zh-CN"/>
-              </w:rPr>
-              <w:t>crc</w:t>
-            </w:r>
-            <w:proofErr w:type="spellEnd"/>
-            <w:r>
-              <w:rPr>
-                <w:rFonts w:ascii="Consolas" w:eastAsia="宋体" w:hAnsi="Consolas" w:cs="宋体"/>
-                <w:color w:val="000000"/>
-                <w:sz w:val="18"/>
-                <w:szCs w:val="18"/>
-                <w:bdr w:val="none" w:sz="0" w:space="0" w:color="auto" w:frame="1"/>
-                <w:lang w:eastAsia="zh-CN"/>
-              </w:rPr>
-              <w:t> &gt;&gt; 8);  </w:t>
+              <w:t>      crc = crc32tab[(crc ^ buf[i]) &amp; 0xff] ^ (crc &gt;&gt; 8);  </w:t>
             </w:r>
           </w:p>
           <w:p>
@@ -35549,7 +35145,6 @@
         <w:pStyle w:val="21"/>
       </w:pPr>
       <w:bookmarkStart w:id="29" w:name="_Toc198896964"/>
-      <w:proofErr w:type="spellStart"/>
       <w:r>
         <w:rPr>
           <w:rFonts w:hint="eastAsia"/>
@@ -35563,7 +35158,6 @@
         <w:t>命令</w:t>
       </w:r>
       <w:bookmarkEnd w:id="29"/>
-      <w:proofErr w:type="spellEnd"/>
     </w:p>
     <w:p>
       <w:pPr>
@@ -35646,7 +35240,6 @@
         <w:pStyle w:val="21"/>
       </w:pPr>
       <w:bookmarkStart w:id="30" w:name="_Toc198896965"/>
-      <w:proofErr w:type="spellStart"/>
       <w:r>
         <w:rPr>
           <w:rFonts w:hint="eastAsia"/>
@@ -35667,7 +35260,6 @@
         <w:t>命令</w:t>
       </w:r>
       <w:bookmarkEnd w:id="30"/>
-      <w:proofErr w:type="spellEnd"/>
     </w:p>
     <w:p>
       <w:pPr>
@@ -36068,20 +35660,8 @@
                 <w:szCs w:val="18"/>
                 <w:lang w:eastAsia="zh-CN"/>
               </w:rPr>
-              <w:t> </w:t>
-            </w:r>
-            <w:proofErr w:type="gramStart"/>
-            <w:r>
-              <w:rPr>
-                <w:rFonts w:ascii="Consolas" w:eastAsia="宋体" w:hAnsi="Consolas" w:cs="宋体"/>
-                <w:color w:val="5C5C5C"/>
-                <w:sz w:val="18"/>
-                <w:szCs w:val="18"/>
-                <w:lang w:eastAsia="zh-CN"/>
-              </w:rPr>
-              <w:t>struct</w:t>
-            </w:r>
-            <w:proofErr w:type="gramEnd"/>
+              <w:t> struct</w:t>
+            </w:r>
           </w:p>
           <w:p>
             <w:pPr>
@@ -36577,29 +36157,7 @@
                 <w:szCs w:val="18"/>
                 <w:lang w:eastAsia="zh-CN"/>
               </w:rPr>
-              <w:t> build_</w:t>
-            </w:r>
-            <w:proofErr w:type="gramStart"/>
-            <w:r>
-              <w:rPr>
-                <w:rFonts w:ascii="Consolas" w:eastAsia="宋体" w:hAnsi="Consolas" w:cs="宋体"/>
-                <w:color w:val="5C5C5C"/>
-                <w:sz w:val="18"/>
-                <w:szCs w:val="18"/>
-                <w:lang w:eastAsia="zh-CN"/>
-              </w:rPr>
-              <w:t>packet(</w:t>
-            </w:r>
-            <w:proofErr w:type="gramEnd"/>
-            <w:r>
-              <w:rPr>
-                <w:rFonts w:ascii="Consolas" w:eastAsia="宋体" w:hAnsi="Consolas" w:cs="宋体"/>
-                <w:color w:val="5C5C5C"/>
-                <w:sz w:val="18"/>
-                <w:szCs w:val="18"/>
-                <w:lang w:eastAsia="zh-CN"/>
-              </w:rPr>
-              <w:t>command: </w:t>
+              <w:t> build_packet(command: </w:t>
             </w:r>
             <w:r>
               <w:rPr>
@@ -36857,29 +36415,7 @@
                 <w:szCs w:val="18"/>
                 <w:lang w:eastAsia="zh-CN"/>
               </w:rPr>
-              <w:t>    :param </w:t>
-            </w:r>
-            <w:proofErr w:type="spellStart"/>
-            <w:r>
-              <w:rPr>
-                <w:rFonts w:ascii="Consolas" w:eastAsia="宋体" w:hAnsi="Consolas" w:cs="宋体"/>
-                <w:color w:val="5C5C5C"/>
-                <w:sz w:val="18"/>
-                <w:szCs w:val="18"/>
-                <w:lang w:eastAsia="zh-CN"/>
-              </w:rPr>
-              <w:t>command_id</w:t>
-            </w:r>
-            <w:proofErr w:type="spellEnd"/>
-            <w:r>
-              <w:rPr>
-                <w:rFonts w:ascii="Consolas" w:eastAsia="宋体" w:hAnsi="Consolas" w:cs="宋体"/>
-                <w:color w:val="5C5C5C"/>
-                <w:sz w:val="18"/>
-                <w:szCs w:val="18"/>
-                <w:lang w:eastAsia="zh-CN"/>
-              </w:rPr>
-              <w:t>: </w:t>
+              <w:t>    :param command_id: </w:t>
             </w:r>
             <w:r>
               <w:rPr>
@@ -37087,31 +36623,8 @@
                 <w:szCs w:val="18"/>
                 <w:lang w:eastAsia="zh-CN"/>
               </w:rPr>
-              <w:t>    </w:t>
-            </w:r>
-            <w:proofErr w:type="spellStart"/>
-            <w:r>
-              <w:rPr>
-                <w:rFonts w:ascii="Consolas" w:eastAsia="宋体" w:hAnsi="Consolas" w:cs="宋体"/>
-                <w:color w:val="5C5C5C"/>
-                <w:sz w:val="18"/>
-                <w:szCs w:val="18"/>
-                <w:lang w:eastAsia="zh-CN"/>
-              </w:rPr>
-              <w:t>data_length</w:t>
-            </w:r>
-            <w:proofErr w:type="spellEnd"/>
-            <w:r>
-              <w:rPr>
-                <w:rFonts w:ascii="Consolas" w:eastAsia="宋体" w:hAnsi="Consolas" w:cs="宋体"/>
-                <w:color w:val="5C5C5C"/>
-                <w:sz w:val="18"/>
-                <w:szCs w:val="18"/>
-                <w:lang w:eastAsia="zh-CN"/>
-              </w:rPr>
-              <w:t> = </w:t>
-            </w:r>
-            <w:proofErr w:type="spellStart"/>
+              <w:t>    data_length = </w:t>
+            </w:r>
             <w:r>
               <w:rPr>
                 <w:rFonts w:ascii="Consolas" w:eastAsia="宋体" w:hAnsi="Consolas" w:cs="宋体"/>
@@ -37122,7 +36635,6 @@
               </w:rPr>
               <w:t>len</w:t>
             </w:r>
-            <w:proofErr w:type="spellEnd"/>
             <w:r>
               <w:rPr>
                 <w:rFonts w:ascii="Consolas" w:eastAsia="宋体" w:hAnsi="Consolas" w:cs="宋体"/>
@@ -37315,31 +36827,7 @@
                 <w:szCs w:val="18"/>
                 <w:lang w:eastAsia="zh-CN"/>
               </w:rPr>
-              <w:t>    packet = </w:t>
-            </w:r>
-            <w:proofErr w:type="spellStart"/>
-            <w:proofErr w:type="gramStart"/>
-            <w:r>
-              <w:rPr>
-                <w:rFonts w:ascii="Consolas" w:eastAsia="宋体" w:hAnsi="Consolas" w:cs="宋体"/>
-                <w:color w:val="5C5C5C"/>
-                <w:sz w:val="18"/>
-                <w:szCs w:val="18"/>
-                <w:lang w:eastAsia="zh-CN"/>
-              </w:rPr>
-              <w:t>struct.pack</w:t>
-            </w:r>
-            <w:proofErr w:type="spellEnd"/>
-            <w:proofErr w:type="gramEnd"/>
-            <w:r>
-              <w:rPr>
-                <w:rFonts w:ascii="Consolas" w:eastAsia="宋体" w:hAnsi="Consolas" w:cs="宋体"/>
-                <w:color w:val="5C5C5C"/>
-                <w:sz w:val="18"/>
-                <w:szCs w:val="18"/>
-                <w:lang w:eastAsia="zh-CN"/>
-              </w:rPr>
-              <w:t>(</w:t>
+              <w:t>    packet = struct.pack(</w:t>
             </w:r>
           </w:p>
           <w:p>
@@ -37380,29 +36868,7 @@
                 <w:szCs w:val="18"/>
                 <w:lang w:eastAsia="zh-CN"/>
               </w:rPr>
-              <w:t>f"&gt;4s B </w:t>
-            </w:r>
-            <w:proofErr w:type="spellStart"/>
-            <w:r>
-              <w:rPr>
-                <w:rFonts w:ascii="Consolas" w:eastAsia="宋体" w:hAnsi="Consolas" w:cs="宋体"/>
-                <w:color w:val="50A14F"/>
-                <w:sz w:val="18"/>
-                <w:szCs w:val="18"/>
-                <w:lang w:eastAsia="zh-CN"/>
-              </w:rPr>
-              <w:t>B</w:t>
-            </w:r>
-            <w:proofErr w:type="spellEnd"/>
-            <w:r>
-              <w:rPr>
-                <w:rFonts w:ascii="Consolas" w:eastAsia="宋体" w:hAnsi="Consolas" w:cs="宋体"/>
-                <w:color w:val="50A14F"/>
-                <w:sz w:val="18"/>
-                <w:szCs w:val="18"/>
-                <w:lang w:eastAsia="zh-CN"/>
-              </w:rPr>
-              <w:t> H I </w:t>
+              <w:t>f"&gt;4s B B H I </w:t>
             </w:r>
             <w:r>
               <w:rPr>
@@ -37412,29 +36878,7 @@
                 <w:szCs w:val="18"/>
                 <w:lang w:eastAsia="zh-CN"/>
               </w:rPr>
-              <w:t>{</w:t>
-            </w:r>
-            <w:proofErr w:type="spellStart"/>
-            <w:r>
-              <w:rPr>
-                <w:rFonts w:ascii="Consolas" w:eastAsia="宋体" w:hAnsi="Consolas" w:cs="宋体"/>
-                <w:color w:val="E45649"/>
-                <w:sz w:val="18"/>
-                <w:szCs w:val="18"/>
-                <w:lang w:eastAsia="zh-CN"/>
-              </w:rPr>
-              <w:t>data_length</w:t>
-            </w:r>
-            <w:proofErr w:type="spellEnd"/>
-            <w:r>
-              <w:rPr>
-                <w:rFonts w:ascii="Consolas" w:eastAsia="宋体" w:hAnsi="Consolas" w:cs="宋体"/>
-                <w:color w:val="E45649"/>
-                <w:sz w:val="18"/>
-                <w:szCs w:val="18"/>
-                <w:lang w:eastAsia="zh-CN"/>
-              </w:rPr>
-              <w:t>}</w:t>
+              <w:t>{data_length}</w:t>
             </w:r>
             <w:r>
               <w:rPr>
@@ -37668,29 +37112,7 @@
                 <w:szCs w:val="18"/>
                 <w:lang w:eastAsia="zh-CN"/>
               </w:rPr>
-              <w:t>        </w:t>
-            </w:r>
-            <w:proofErr w:type="spellStart"/>
-            <w:r>
-              <w:rPr>
-                <w:rFonts w:ascii="Consolas" w:eastAsia="宋体" w:hAnsi="Consolas" w:cs="宋体"/>
-                <w:color w:val="5C5C5C"/>
-                <w:sz w:val="18"/>
-                <w:szCs w:val="18"/>
-                <w:lang w:eastAsia="zh-CN"/>
-              </w:rPr>
-              <w:t>command_id</w:t>
-            </w:r>
-            <w:proofErr w:type="spellEnd"/>
-            <w:r>
-              <w:rPr>
-                <w:rFonts w:ascii="Consolas" w:eastAsia="宋体" w:hAnsi="Consolas" w:cs="宋体"/>
-                <w:color w:val="5C5C5C"/>
-                <w:sz w:val="18"/>
-                <w:szCs w:val="18"/>
-                <w:lang w:eastAsia="zh-CN"/>
-              </w:rPr>
-              <w:t>,                    </w:t>
+              <w:t>        command_id,                    </w:t>
             </w:r>
             <w:r>
               <w:rPr>
@@ -37755,29 +37177,7 @@
                 <w:szCs w:val="18"/>
                 <w:lang w:eastAsia="zh-CN"/>
               </w:rPr>
-              <w:t>        </w:t>
-            </w:r>
-            <w:proofErr w:type="spellStart"/>
-            <w:r>
-              <w:rPr>
-                <w:rFonts w:ascii="Consolas" w:eastAsia="宋体" w:hAnsi="Consolas" w:cs="宋体"/>
-                <w:color w:val="5C5C5C"/>
-                <w:sz w:val="18"/>
-                <w:szCs w:val="18"/>
-                <w:lang w:eastAsia="zh-CN"/>
-              </w:rPr>
-              <w:t>data_length</w:t>
-            </w:r>
-            <w:proofErr w:type="spellEnd"/>
-            <w:r>
-              <w:rPr>
-                <w:rFonts w:ascii="Consolas" w:eastAsia="宋体" w:hAnsi="Consolas" w:cs="宋体"/>
-                <w:color w:val="5C5C5C"/>
-                <w:sz w:val="18"/>
-                <w:szCs w:val="18"/>
-                <w:lang w:eastAsia="zh-CN"/>
-              </w:rPr>
-              <w:t>,                   </w:t>
+              <w:t>        data_length,                   </w:t>
             </w:r>
             <w:r>
               <w:rPr>
@@ -38021,29 +37421,7 @@
                 <w:szCs w:val="18"/>
                 <w:lang w:eastAsia="zh-CN"/>
               </w:rPr>
-              <w:t>    </w:t>
-            </w:r>
-            <w:proofErr w:type="spellStart"/>
-            <w:r>
-              <w:rPr>
-                <w:rFonts w:ascii="Consolas" w:eastAsia="宋体" w:hAnsi="Consolas" w:cs="宋体"/>
-                <w:color w:val="5C5C5C"/>
-                <w:sz w:val="18"/>
-                <w:szCs w:val="18"/>
-                <w:lang w:eastAsia="zh-CN"/>
-              </w:rPr>
-              <w:t>crc</w:t>
-            </w:r>
-            <w:proofErr w:type="spellEnd"/>
-            <w:r>
-              <w:rPr>
-                <w:rFonts w:ascii="Consolas" w:eastAsia="宋体" w:hAnsi="Consolas" w:cs="宋体"/>
-                <w:color w:val="5C5C5C"/>
-                <w:sz w:val="18"/>
-                <w:szCs w:val="18"/>
-                <w:lang w:eastAsia="zh-CN"/>
-              </w:rPr>
-              <w:t> = calculate_crc32(packet)</w:t>
+              <w:t>    crc = calculate_crc32(packet)</w:t>
             </w:r>
           </w:p>
           <w:p>
@@ -38175,10 +37553,18 @@
                 <w:szCs w:val="18"/>
                 <w:lang w:eastAsia="zh-CN"/>
               </w:rPr>
-              <w:t> packet + </w:t>
-            </w:r>
-            <w:proofErr w:type="spellStart"/>
-            <w:proofErr w:type="gramStart"/>
+              <w:t> packet + struct.pack(</w:t>
+            </w:r>
+            <w:r>
+              <w:rPr>
+                <w:rFonts w:ascii="Consolas" w:eastAsia="宋体" w:hAnsi="Consolas" w:cs="宋体"/>
+                <w:color w:val="50A14F"/>
+                <w:sz w:val="18"/>
+                <w:szCs w:val="18"/>
+                <w:lang w:eastAsia="zh-CN"/>
+              </w:rPr>
+              <w:t>"&gt;I"</w:t>
+            </w:r>
             <w:r>
               <w:rPr>
                 <w:rFonts w:ascii="Consolas" w:eastAsia="宋体" w:hAnsi="Consolas" w:cs="宋体"/>
@@ -38187,61 +37573,7 @@
                 <w:szCs w:val="18"/>
                 <w:lang w:eastAsia="zh-CN"/>
               </w:rPr>
-              <w:t>struct.pack</w:t>
-            </w:r>
-            <w:proofErr w:type="spellEnd"/>
-            <w:proofErr w:type="gramEnd"/>
-            <w:r>
-              <w:rPr>
-                <w:rFonts w:ascii="Consolas" w:eastAsia="宋体" w:hAnsi="Consolas" w:cs="宋体"/>
-                <w:color w:val="5C5C5C"/>
-                <w:sz w:val="18"/>
-                <w:szCs w:val="18"/>
-                <w:lang w:eastAsia="zh-CN"/>
-              </w:rPr>
-              <w:t>(</w:t>
-            </w:r>
-            <w:r>
-              <w:rPr>
-                <w:rFonts w:ascii="Consolas" w:eastAsia="宋体" w:hAnsi="Consolas" w:cs="宋体"/>
-                <w:color w:val="50A14F"/>
-                <w:sz w:val="18"/>
-                <w:szCs w:val="18"/>
-                <w:lang w:eastAsia="zh-CN"/>
-              </w:rPr>
-              <w:t>"&gt;I"</w:t>
-            </w:r>
-            <w:r>
-              <w:rPr>
-                <w:rFonts w:ascii="Consolas" w:eastAsia="宋体" w:hAnsi="Consolas" w:cs="宋体"/>
-                <w:color w:val="5C5C5C"/>
-                <w:sz w:val="18"/>
-                <w:szCs w:val="18"/>
-                <w:lang w:eastAsia="zh-CN"/>
-              </w:rPr>
-              <w:t>, </w:t>
-            </w:r>
-            <w:proofErr w:type="spellStart"/>
-            <w:r>
-              <w:rPr>
-                <w:rFonts w:ascii="Consolas" w:eastAsia="宋体" w:hAnsi="Consolas" w:cs="宋体"/>
-                <w:color w:val="5C5C5C"/>
-                <w:sz w:val="18"/>
-                <w:szCs w:val="18"/>
-                <w:lang w:eastAsia="zh-CN"/>
-              </w:rPr>
-              <w:t>crc</w:t>
-            </w:r>
-            <w:proofErr w:type="spellEnd"/>
-            <w:r>
-              <w:rPr>
-                <w:rFonts w:ascii="Consolas" w:eastAsia="宋体" w:hAnsi="Consolas" w:cs="宋体"/>
-                <w:color w:val="5C5C5C"/>
-                <w:sz w:val="18"/>
-                <w:szCs w:val="18"/>
-                <w:lang w:eastAsia="zh-CN"/>
-              </w:rPr>
-              <w:t>)</w:t>
+              <w:t>, crc)</w:t>
             </w:r>
           </w:p>
           <w:p>
@@ -38300,51 +37632,7 @@
                 <w:szCs w:val="18"/>
                 <w:lang w:eastAsia="zh-CN"/>
               </w:rPr>
-              <w:t> </w:t>
-            </w:r>
-            <w:proofErr w:type="spellStart"/>
-            <w:r>
-              <w:rPr>
-                <w:rFonts w:ascii="Consolas" w:eastAsia="宋体" w:hAnsi="Consolas" w:cs="宋体"/>
-                <w:color w:val="5C5C5C"/>
-                <w:sz w:val="18"/>
-                <w:szCs w:val="18"/>
-                <w:lang w:eastAsia="zh-CN"/>
-              </w:rPr>
-              <w:t>parse_</w:t>
-            </w:r>
-            <w:proofErr w:type="gramStart"/>
-            <w:r>
-              <w:rPr>
-                <w:rFonts w:ascii="Consolas" w:eastAsia="宋体" w:hAnsi="Consolas" w:cs="宋体"/>
-                <w:color w:val="5C5C5C"/>
-                <w:sz w:val="18"/>
-                <w:szCs w:val="18"/>
-                <w:lang w:eastAsia="zh-CN"/>
-              </w:rPr>
-              <w:t>packet</w:t>
-            </w:r>
-            <w:proofErr w:type="spellEnd"/>
-            <w:r>
-              <w:rPr>
-                <w:rFonts w:ascii="Consolas" w:eastAsia="宋体" w:hAnsi="Consolas" w:cs="宋体"/>
-                <w:color w:val="5C5C5C"/>
-                <w:sz w:val="18"/>
-                <w:szCs w:val="18"/>
-                <w:lang w:eastAsia="zh-CN"/>
-              </w:rPr>
-              <w:t>(</w:t>
-            </w:r>
-            <w:proofErr w:type="gramEnd"/>
-            <w:r>
-              <w:rPr>
-                <w:rFonts w:ascii="Consolas" w:eastAsia="宋体" w:hAnsi="Consolas" w:cs="宋体"/>
-                <w:color w:val="5C5C5C"/>
-                <w:sz w:val="18"/>
-                <w:szCs w:val="18"/>
-                <w:lang w:eastAsia="zh-CN"/>
-              </w:rPr>
-              <w:t>packet: </w:t>
+              <w:t> parse_packet(packet: </w:t>
             </w:r>
             <w:r>
               <w:rPr>
@@ -38695,29 +37983,7 @@
                 <w:szCs w:val="18"/>
                 <w:lang w:eastAsia="zh-CN"/>
               </w:rPr>
-              <w:t>    header, version, command, command_id, data_length = </w:t>
-            </w:r>
-            <w:proofErr w:type="gramStart"/>
-            <w:r>
-              <w:rPr>
-                <w:rFonts w:ascii="Consolas" w:eastAsia="宋体" w:hAnsi="Consolas" w:cs="宋体"/>
-                <w:color w:val="5C5C5C"/>
-                <w:sz w:val="18"/>
-                <w:szCs w:val="18"/>
-                <w:lang w:eastAsia="zh-CN"/>
-              </w:rPr>
-              <w:t>struct.unpack</w:t>
-            </w:r>
-            <w:proofErr w:type="gramEnd"/>
-            <w:r>
-              <w:rPr>
-                <w:rFonts w:ascii="Consolas" w:eastAsia="宋体" w:hAnsi="Consolas" w:cs="宋体"/>
-                <w:color w:val="5C5C5C"/>
-                <w:sz w:val="18"/>
-                <w:szCs w:val="18"/>
-                <w:lang w:eastAsia="zh-CN"/>
-              </w:rPr>
-              <w:t>(</w:t>
+              <w:t>    header, version, command, command_id, data_length = struct.unpack(</w:t>
             </w:r>
             <w:r>
               <w:rPr>
@@ -38836,29 +38102,7 @@
                 <w:szCs w:val="18"/>
                 <w:lang w:eastAsia="zh-CN"/>
               </w:rPr>
-              <w:t> </w:t>
-            </w:r>
-            <w:proofErr w:type="gramStart"/>
-            <w:r>
-              <w:rPr>
-                <w:rFonts w:ascii="Consolas" w:eastAsia="宋体" w:hAnsi="Consolas" w:cs="宋体"/>
-                <w:color w:val="5C5C5C"/>
-                <w:sz w:val="18"/>
-                <w:szCs w:val="18"/>
-                <w:lang w:eastAsia="zh-CN"/>
-              </w:rPr>
-              <w:t>header !</w:t>
-            </w:r>
-            <w:proofErr w:type="gramEnd"/>
-            <w:r>
-              <w:rPr>
-                <w:rFonts w:ascii="Consolas" w:eastAsia="宋体" w:hAnsi="Consolas" w:cs="宋体"/>
-                <w:color w:val="5C5C5C"/>
-                <w:sz w:val="18"/>
-                <w:szCs w:val="18"/>
-                <w:lang w:eastAsia="zh-CN"/>
-              </w:rPr>
-              <w:t>= PROTOCOL_HEADER:</w:t>
+              <w:t> header != PROTOCOL_HEADER:</w:t>
             </w:r>
           </w:p>
           <w:p>
@@ -38907,32 +38151,8 @@
                 <w:szCs w:val="18"/>
                 <w:lang w:eastAsia="zh-CN"/>
               </w:rPr>
-              <w:t> </w:t>
-            </w:r>
-            <w:proofErr w:type="spellStart"/>
-            <w:proofErr w:type="gramStart"/>
-            <w:r>
-              <w:rPr>
-                <w:rFonts w:ascii="Consolas" w:eastAsia="宋体" w:hAnsi="Consolas" w:cs="宋体"/>
-                <w:color w:val="5C5C5C"/>
-                <w:sz w:val="18"/>
-                <w:szCs w:val="18"/>
-                <w:lang w:eastAsia="zh-CN"/>
-              </w:rPr>
-              <w:t>ValueError</w:t>
-            </w:r>
-            <w:proofErr w:type="spellEnd"/>
-            <w:r>
-              <w:rPr>
-                <w:rFonts w:ascii="Consolas" w:eastAsia="宋体" w:hAnsi="Consolas" w:cs="宋体"/>
-                <w:color w:val="5C5C5C"/>
-                <w:sz w:val="18"/>
-                <w:szCs w:val="18"/>
-                <w:lang w:eastAsia="zh-CN"/>
-              </w:rPr>
-              <w:t>(</w:t>
-            </w:r>
-            <w:proofErr w:type="gramEnd"/>
+              <w:t> ValueError(</w:t>
+            </w:r>
             <w:r>
               <w:rPr>
                 <w:rFonts w:ascii="Consolas" w:eastAsia="宋体" w:hAnsi="Consolas" w:cs="宋体"/>
@@ -39064,9 +38284,18 @@
                 <w:szCs w:val="18"/>
                 <w:lang w:eastAsia="zh-CN"/>
               </w:rPr>
-              <w:t>    data = </w:t>
-            </w:r>
-            <w:proofErr w:type="gramStart"/>
+              <w:t>    data = packet[</w:t>
+            </w:r>
+            <w:r>
+              <w:rPr>
+                <w:rFonts w:ascii="Consolas" w:eastAsia="宋体" w:hAnsi="Consolas" w:cs="宋体"/>
+                <w:color w:val="986801"/>
+                <w:sz w:val="18"/>
+                <w:szCs w:val="18"/>
+                <w:lang w:eastAsia="zh-CN"/>
+              </w:rPr>
+              <w:t>12</w:t>
+            </w:r>
             <w:r>
               <w:rPr>
                 <w:rFonts w:ascii="Consolas" w:eastAsia="宋体" w:hAnsi="Consolas" w:cs="宋体"/>
@@ -39075,9 +38304,8 @@
                 <w:szCs w:val="18"/>
                 <w:lang w:eastAsia="zh-CN"/>
               </w:rPr>
-              <w:t>packet[</w:t>
-            </w:r>
-            <w:proofErr w:type="gramEnd"/>
+              <w:t>:</w:t>
+            </w:r>
             <w:r>
               <w:rPr>
                 <w:rFonts w:ascii="Consolas" w:eastAsia="宋体" w:hAnsi="Consolas" w:cs="宋体"/>
@@ -39096,49 +38324,7 @@
                 <w:szCs w:val="18"/>
                 <w:lang w:eastAsia="zh-CN"/>
               </w:rPr>
-              <w:t>:</w:t>
-            </w:r>
-            <w:r>
-              <w:rPr>
-                <w:rFonts w:ascii="Consolas" w:eastAsia="宋体" w:hAnsi="Consolas" w:cs="宋体"/>
-                <w:color w:val="986801"/>
-                <w:sz w:val="18"/>
-                <w:szCs w:val="18"/>
-                <w:lang w:eastAsia="zh-CN"/>
-              </w:rPr>
-              <w:t>12</w:t>
-            </w:r>
-            <w:r>
-              <w:rPr>
-                <w:rFonts w:ascii="Consolas" w:eastAsia="宋体" w:hAnsi="Consolas" w:cs="宋体"/>
-                <w:color w:val="5C5C5C"/>
-                <w:sz w:val="18"/>
-                <w:szCs w:val="18"/>
-                <w:lang w:eastAsia="zh-CN"/>
-              </w:rPr>
-              <w:t> + </w:t>
-            </w:r>
-            <w:proofErr w:type="spellStart"/>
-            <w:r>
-              <w:rPr>
-                <w:rFonts w:ascii="Consolas" w:eastAsia="宋体" w:hAnsi="Consolas" w:cs="宋体"/>
-                <w:color w:val="5C5C5C"/>
-                <w:sz w:val="18"/>
-                <w:szCs w:val="18"/>
-                <w:lang w:eastAsia="zh-CN"/>
-              </w:rPr>
-              <w:t>data_length</w:t>
-            </w:r>
-            <w:proofErr w:type="spellEnd"/>
-            <w:r>
-              <w:rPr>
-                <w:rFonts w:ascii="Consolas" w:eastAsia="宋体" w:hAnsi="Consolas" w:cs="宋体"/>
-                <w:color w:val="5C5C5C"/>
-                <w:sz w:val="18"/>
-                <w:szCs w:val="18"/>
-                <w:lang w:eastAsia="zh-CN"/>
-              </w:rPr>
-              <w:t>]</w:t>
+              <w:t> + data_length]</w:t>
             </w:r>
           </w:p>
           <w:p>
@@ -39167,29 +38353,7 @@
                 <w:szCs w:val="18"/>
                 <w:lang w:eastAsia="zh-CN"/>
               </w:rPr>
-              <w:t>    received_crc, = </w:t>
-            </w:r>
-            <w:proofErr w:type="gramStart"/>
-            <w:r>
-              <w:rPr>
-                <w:rFonts w:ascii="Consolas" w:eastAsia="宋体" w:hAnsi="Consolas" w:cs="宋体"/>
-                <w:color w:val="5C5C5C"/>
-                <w:sz w:val="18"/>
-                <w:szCs w:val="18"/>
-                <w:lang w:eastAsia="zh-CN"/>
-              </w:rPr>
-              <w:t>struct.unpack</w:t>
-            </w:r>
-            <w:proofErr w:type="gramEnd"/>
-            <w:r>
-              <w:rPr>
-                <w:rFonts w:ascii="Consolas" w:eastAsia="宋体" w:hAnsi="Consolas" w:cs="宋体"/>
-                <w:color w:val="5C5C5C"/>
-                <w:sz w:val="18"/>
-                <w:szCs w:val="18"/>
-                <w:lang w:eastAsia="zh-CN"/>
-              </w:rPr>
-              <w:t>(</w:t>
+              <w:t>    received_crc, = struct.unpack(</w:t>
             </w:r>
             <w:r>
               <w:rPr>
@@ -39354,51 +38518,7 @@
                 <w:szCs w:val="18"/>
                 <w:lang w:eastAsia="zh-CN"/>
               </w:rPr>
-              <w:t>    </w:t>
-            </w:r>
-            <w:proofErr w:type="spellStart"/>
-            <w:r>
-              <w:rPr>
-                <w:rFonts w:ascii="Consolas" w:eastAsia="宋体" w:hAnsi="Consolas" w:cs="宋体"/>
-                <w:color w:val="5C5C5C"/>
-                <w:sz w:val="18"/>
-                <w:szCs w:val="18"/>
-                <w:lang w:eastAsia="zh-CN"/>
-              </w:rPr>
-              <w:t>calculated_crc</w:t>
-            </w:r>
-            <w:proofErr w:type="spellEnd"/>
-            <w:r>
-              <w:rPr>
-                <w:rFonts w:ascii="Consolas" w:eastAsia="宋体" w:hAnsi="Consolas" w:cs="宋体"/>
-                <w:color w:val="5C5C5C"/>
-                <w:sz w:val="18"/>
-                <w:szCs w:val="18"/>
-                <w:lang w:eastAsia="zh-CN"/>
-              </w:rPr>
-              <w:t> = calculate_crc32(</w:t>
-            </w:r>
-            <w:proofErr w:type="gramStart"/>
-            <w:r>
-              <w:rPr>
-                <w:rFonts w:ascii="Consolas" w:eastAsia="宋体" w:hAnsi="Consolas" w:cs="宋体"/>
-                <w:color w:val="5C5C5C"/>
-                <w:sz w:val="18"/>
-                <w:szCs w:val="18"/>
-                <w:lang w:eastAsia="zh-CN"/>
-              </w:rPr>
-              <w:t>packet[</w:t>
-            </w:r>
-            <w:proofErr w:type="gramEnd"/>
-            <w:r>
-              <w:rPr>
-                <w:rFonts w:ascii="Consolas" w:eastAsia="宋体" w:hAnsi="Consolas" w:cs="宋体"/>
-                <w:color w:val="5C5C5C"/>
-                <w:sz w:val="18"/>
-                <w:szCs w:val="18"/>
-                <w:lang w:eastAsia="zh-CN"/>
-              </w:rPr>
-              <w:t>:-</w:t>
+              <w:t>    calculated_crc = calculate_crc32(packet[:-</w:t>
             </w:r>
             <w:r>
               <w:rPr>
@@ -39467,73 +38587,7 @@
                 <w:szCs w:val="18"/>
                 <w:lang w:eastAsia="zh-CN"/>
               </w:rPr>
-              <w:t> </w:t>
-            </w:r>
-            <w:proofErr w:type="spellStart"/>
-            <w:r>
-              <w:rPr>
-                <w:rFonts w:ascii="Consolas" w:eastAsia="宋体" w:hAnsi="Consolas" w:cs="宋体"/>
-                <w:color w:val="5C5C5C"/>
-                <w:sz w:val="18"/>
-                <w:szCs w:val="18"/>
-                <w:lang w:eastAsia="zh-CN"/>
-              </w:rPr>
-              <w:t>received_</w:t>
-            </w:r>
-            <w:proofErr w:type="gramStart"/>
-            <w:r>
-              <w:rPr>
-                <w:rFonts w:ascii="Consolas" w:eastAsia="宋体" w:hAnsi="Consolas" w:cs="宋体"/>
-                <w:color w:val="5C5C5C"/>
-                <w:sz w:val="18"/>
-                <w:szCs w:val="18"/>
-                <w:lang w:eastAsia="zh-CN"/>
-              </w:rPr>
-              <w:t>crc</w:t>
-            </w:r>
-            <w:proofErr w:type="spellEnd"/>
-            <w:r>
-              <w:rPr>
-                <w:rFonts w:ascii="Consolas" w:eastAsia="宋体" w:hAnsi="Consolas" w:cs="宋体"/>
-                <w:color w:val="5C5C5C"/>
-                <w:sz w:val="18"/>
-                <w:szCs w:val="18"/>
-                <w:lang w:eastAsia="zh-CN"/>
-              </w:rPr>
-              <w:t> !</w:t>
-            </w:r>
-            <w:proofErr w:type="gramEnd"/>
-            <w:r>
-              <w:rPr>
-                <w:rFonts w:ascii="Consolas" w:eastAsia="宋体" w:hAnsi="Consolas" w:cs="宋体"/>
-                <w:color w:val="5C5C5C"/>
-                <w:sz w:val="18"/>
-                <w:szCs w:val="18"/>
-                <w:lang w:eastAsia="zh-CN"/>
-              </w:rPr>
-              <w:t>= </w:t>
-            </w:r>
-            <w:proofErr w:type="spellStart"/>
-            <w:r>
-              <w:rPr>
-                <w:rFonts w:ascii="Consolas" w:eastAsia="宋体" w:hAnsi="Consolas" w:cs="宋体"/>
-                <w:color w:val="5C5C5C"/>
-                <w:sz w:val="18"/>
-                <w:szCs w:val="18"/>
-                <w:lang w:eastAsia="zh-CN"/>
-              </w:rPr>
-              <w:t>calculated_crc</w:t>
-            </w:r>
-            <w:proofErr w:type="spellEnd"/>
-            <w:r>
-              <w:rPr>
-                <w:rFonts w:ascii="Consolas" w:eastAsia="宋体" w:hAnsi="Consolas" w:cs="宋体"/>
-                <w:color w:val="5C5C5C"/>
-                <w:sz w:val="18"/>
-                <w:szCs w:val="18"/>
-                <w:lang w:eastAsia="zh-CN"/>
-              </w:rPr>
-              <w:t>:</w:t>
+              <w:t> received_crc != calculated_crc:</w:t>
             </w:r>
           </w:p>
           <w:p>
@@ -39583,32 +38637,8 @@
                 <w:szCs w:val="18"/>
                 <w:lang w:eastAsia="zh-CN"/>
               </w:rPr>
-              <w:t> </w:t>
-            </w:r>
-            <w:proofErr w:type="spellStart"/>
-            <w:proofErr w:type="gramStart"/>
-            <w:r>
-              <w:rPr>
-                <w:rFonts w:ascii="Consolas" w:eastAsia="宋体" w:hAnsi="Consolas" w:cs="宋体"/>
-                <w:color w:val="5C5C5C"/>
-                <w:sz w:val="18"/>
-                <w:szCs w:val="18"/>
-                <w:lang w:eastAsia="zh-CN"/>
-              </w:rPr>
-              <w:t>ValueError</w:t>
-            </w:r>
-            <w:proofErr w:type="spellEnd"/>
-            <w:r>
-              <w:rPr>
-                <w:rFonts w:ascii="Consolas" w:eastAsia="宋体" w:hAnsi="Consolas" w:cs="宋体"/>
-                <w:color w:val="5C5C5C"/>
-                <w:sz w:val="18"/>
-                <w:szCs w:val="18"/>
-                <w:lang w:eastAsia="zh-CN"/>
-              </w:rPr>
-              <w:t>(</w:t>
-            </w:r>
-            <w:proofErr w:type="gramEnd"/>
+              <w:t> ValueError(</w:t>
+            </w:r>
             <w:r>
               <w:rPr>
                 <w:rFonts w:ascii="Consolas" w:eastAsia="宋体" w:hAnsi="Consolas" w:cs="宋体"/>
@@ -39894,41 +38924,7 @@
                 <w:szCs w:val="18"/>
                 <w:lang w:eastAsia="zh-CN"/>
               </w:rPr>
-              <w:t>"</w:t>
-            </w:r>
-            <w:proofErr w:type="spellStart"/>
-            <w:proofErr w:type="gramStart"/>
-            <w:r>
-              <w:rPr>
-                <w:rFonts w:ascii="Consolas" w:eastAsia="宋体" w:hAnsi="Consolas" w:cs="宋体"/>
-                <w:color w:val="50A14F"/>
-                <w:sz w:val="18"/>
-                <w:szCs w:val="18"/>
-                <w:lang w:eastAsia="zh-CN"/>
-              </w:rPr>
-              <w:t>command</w:t>
-            </w:r>
-            <w:proofErr w:type="gramEnd"/>
-            <w:r>
-              <w:rPr>
-                <w:rFonts w:ascii="Consolas" w:eastAsia="宋体" w:hAnsi="Consolas" w:cs="宋体"/>
-                <w:color w:val="50A14F"/>
-                <w:sz w:val="18"/>
-                <w:szCs w:val="18"/>
-                <w:lang w:eastAsia="zh-CN"/>
-              </w:rPr>
-              <w:t>_id</w:t>
-            </w:r>
-            <w:proofErr w:type="spellEnd"/>
-            <w:r>
-              <w:rPr>
-                <w:rFonts w:ascii="Consolas" w:eastAsia="宋体" w:hAnsi="Consolas" w:cs="宋体"/>
-                <w:color w:val="50A14F"/>
-                <w:sz w:val="18"/>
-                <w:szCs w:val="18"/>
-                <w:lang w:eastAsia="zh-CN"/>
-              </w:rPr>
-              <w:t>"</w:t>
+              <w:t>"command_id"</w:t>
             </w:r>
             <w:r>
               <w:rPr>
@@ -39938,29 +38934,7 @@
                 <w:szCs w:val="18"/>
                 <w:lang w:eastAsia="zh-CN"/>
               </w:rPr>
-              <w:t>: </w:t>
-            </w:r>
-            <w:proofErr w:type="spellStart"/>
-            <w:r>
-              <w:rPr>
-                <w:rFonts w:ascii="Consolas" w:eastAsia="宋体" w:hAnsi="Consolas" w:cs="宋体"/>
-                <w:color w:val="5C5C5C"/>
-                <w:sz w:val="18"/>
-                <w:szCs w:val="18"/>
-                <w:lang w:eastAsia="zh-CN"/>
-              </w:rPr>
-              <w:t>command_id</w:t>
-            </w:r>
-            <w:proofErr w:type="spellEnd"/>
-            <w:r>
-              <w:rPr>
-                <w:rFonts w:ascii="Consolas" w:eastAsia="宋体" w:hAnsi="Consolas" w:cs="宋体"/>
-                <w:color w:val="5C5C5C"/>
-                <w:sz w:val="18"/>
-                <w:szCs w:val="18"/>
-                <w:lang w:eastAsia="zh-CN"/>
-              </w:rPr>
-              <w:t>,</w:t>
+              <w:t>: command_id,</w:t>
             </w:r>
           </w:p>
           <w:p>
@@ -39999,41 +38973,7 @@
                 <w:szCs w:val="18"/>
                 <w:lang w:eastAsia="zh-CN"/>
               </w:rPr>
-              <w:t>"</w:t>
-            </w:r>
-            <w:proofErr w:type="spellStart"/>
-            <w:proofErr w:type="gramStart"/>
-            <w:r>
-              <w:rPr>
-                <w:rFonts w:ascii="Consolas" w:eastAsia="宋体" w:hAnsi="Consolas" w:cs="宋体"/>
-                <w:color w:val="50A14F"/>
-                <w:sz w:val="18"/>
-                <w:szCs w:val="18"/>
-                <w:lang w:eastAsia="zh-CN"/>
-              </w:rPr>
-              <w:t>data</w:t>
-            </w:r>
-            <w:proofErr w:type="gramEnd"/>
-            <w:r>
-              <w:rPr>
-                <w:rFonts w:ascii="Consolas" w:eastAsia="宋体" w:hAnsi="Consolas" w:cs="宋体"/>
-                <w:color w:val="50A14F"/>
-                <w:sz w:val="18"/>
-                <w:szCs w:val="18"/>
-                <w:lang w:eastAsia="zh-CN"/>
-              </w:rPr>
-              <w:t>_length</w:t>
-            </w:r>
-            <w:proofErr w:type="spellEnd"/>
-            <w:r>
-              <w:rPr>
-                <w:rFonts w:ascii="Consolas" w:eastAsia="宋体" w:hAnsi="Consolas" w:cs="宋体"/>
-                <w:color w:val="50A14F"/>
-                <w:sz w:val="18"/>
-                <w:szCs w:val="18"/>
-                <w:lang w:eastAsia="zh-CN"/>
-              </w:rPr>
-              <w:t>"</w:t>
+              <w:t>"data_length"</w:t>
             </w:r>
             <w:r>
               <w:rPr>
@@ -40043,29 +38983,7 @@
                 <w:szCs w:val="18"/>
                 <w:lang w:eastAsia="zh-CN"/>
               </w:rPr>
-              <w:t>: </w:t>
-            </w:r>
-            <w:proofErr w:type="spellStart"/>
-            <w:r>
-              <w:rPr>
-                <w:rFonts w:ascii="Consolas" w:eastAsia="宋体" w:hAnsi="Consolas" w:cs="宋体"/>
-                <w:color w:val="5C5C5C"/>
-                <w:sz w:val="18"/>
-                <w:szCs w:val="18"/>
-                <w:lang w:eastAsia="zh-CN"/>
-              </w:rPr>
-              <w:t>data_length</w:t>
-            </w:r>
-            <w:proofErr w:type="spellEnd"/>
-            <w:r>
-              <w:rPr>
-                <w:rFonts w:ascii="Consolas" w:eastAsia="宋体" w:hAnsi="Consolas" w:cs="宋体"/>
-                <w:color w:val="5C5C5C"/>
-                <w:sz w:val="18"/>
-                <w:szCs w:val="18"/>
-                <w:lang w:eastAsia="zh-CN"/>
-              </w:rPr>
-              <w:t>,</w:t>
+              <w:t>: data_length,</w:t>
             </w:r>
           </w:p>
           <w:p>
@@ -40154,29 +39072,7 @@
                 <w:szCs w:val="18"/>
                 <w:lang w:eastAsia="zh-CN"/>
               </w:rPr>
-              <w:t>"</w:t>
-            </w:r>
-            <w:proofErr w:type="spellStart"/>
-            <w:r>
-              <w:rPr>
-                <w:rFonts w:ascii="Consolas" w:eastAsia="宋体" w:hAnsi="Consolas" w:cs="宋体"/>
-                <w:color w:val="50A14F"/>
-                <w:sz w:val="18"/>
-                <w:szCs w:val="18"/>
-                <w:lang w:eastAsia="zh-CN"/>
-              </w:rPr>
-              <w:t>crc</w:t>
-            </w:r>
-            <w:proofErr w:type="spellEnd"/>
-            <w:r>
-              <w:rPr>
-                <w:rFonts w:ascii="Consolas" w:eastAsia="宋体" w:hAnsi="Consolas" w:cs="宋体"/>
-                <w:color w:val="50A14F"/>
-                <w:sz w:val="18"/>
-                <w:szCs w:val="18"/>
-                <w:lang w:eastAsia="zh-CN"/>
-              </w:rPr>
-              <w:t>"</w:t>
+              <w:t>"crc"</w:t>
             </w:r>
             <w:r>
               <w:rPr>
@@ -40186,29 +39082,7 @@
                 <w:szCs w:val="18"/>
                 <w:lang w:eastAsia="zh-CN"/>
               </w:rPr>
-              <w:t>: </w:t>
-            </w:r>
-            <w:proofErr w:type="spellStart"/>
-            <w:r>
-              <w:rPr>
-                <w:rFonts w:ascii="Consolas" w:eastAsia="宋体" w:hAnsi="Consolas" w:cs="宋体"/>
-                <w:color w:val="5C5C5C"/>
-                <w:sz w:val="18"/>
-                <w:szCs w:val="18"/>
-                <w:lang w:eastAsia="zh-CN"/>
-              </w:rPr>
-              <w:t>received_crc</w:t>
-            </w:r>
-            <w:proofErr w:type="spellEnd"/>
-            <w:r>
-              <w:rPr>
-                <w:rFonts w:ascii="Consolas" w:eastAsia="宋体" w:hAnsi="Consolas" w:cs="宋体"/>
-                <w:color w:val="5C5C5C"/>
-                <w:sz w:val="18"/>
-                <w:szCs w:val="18"/>
-                <w:lang w:eastAsia="zh-CN"/>
-              </w:rPr>
-              <w:t>,</w:t>
+              <w:t>: received_crc,</w:t>
             </w:r>
           </w:p>
           <w:p>
@@ -40518,29 +39392,7 @@
                 <w:szCs w:val="18"/>
                 <w:lang w:eastAsia="zh-CN"/>
               </w:rPr>
-              <w:t>    </w:t>
-            </w:r>
-            <w:proofErr w:type="spellStart"/>
-            <w:r>
-              <w:rPr>
-                <w:rFonts w:ascii="Consolas" w:eastAsia="宋体" w:hAnsi="Consolas" w:cs="宋体"/>
-                <w:color w:val="5C5C5C"/>
-                <w:sz w:val="18"/>
-                <w:szCs w:val="18"/>
-                <w:lang w:eastAsia="zh-CN"/>
-              </w:rPr>
-              <w:t>command_id</w:t>
-            </w:r>
-            <w:proofErr w:type="spellEnd"/>
-            <w:r>
-              <w:rPr>
-                <w:rFonts w:ascii="Consolas" w:eastAsia="宋体" w:hAnsi="Consolas" w:cs="宋体"/>
-                <w:color w:val="5C5C5C"/>
-                <w:sz w:val="18"/>
-                <w:szCs w:val="18"/>
-                <w:lang w:eastAsia="zh-CN"/>
-              </w:rPr>
-              <w:t> = </w:t>
+              <w:t>    command_id = </w:t>
             </w:r>
             <w:r>
               <w:rPr>
@@ -40782,73 +39634,7 @@
                 <w:szCs w:val="18"/>
                 <w:lang w:eastAsia="zh-CN"/>
               </w:rPr>
-              <w:t>    packet = </w:t>
-            </w:r>
-            <w:proofErr w:type="spellStart"/>
-            <w:r>
-              <w:rPr>
-                <w:rFonts w:ascii="Consolas" w:eastAsia="宋体" w:hAnsi="Consolas" w:cs="宋体"/>
-                <w:color w:val="5C5C5C"/>
-                <w:sz w:val="18"/>
-                <w:szCs w:val="18"/>
-                <w:lang w:eastAsia="zh-CN"/>
-              </w:rPr>
-              <w:t>build_</w:t>
-            </w:r>
-            <w:proofErr w:type="gramStart"/>
-            <w:r>
-              <w:rPr>
-                <w:rFonts w:ascii="Consolas" w:eastAsia="宋体" w:hAnsi="Consolas" w:cs="宋体"/>
-                <w:color w:val="5C5C5C"/>
-                <w:sz w:val="18"/>
-                <w:szCs w:val="18"/>
-                <w:lang w:eastAsia="zh-CN"/>
-              </w:rPr>
-              <w:t>packet</w:t>
-            </w:r>
-            <w:proofErr w:type="spellEnd"/>
-            <w:r>
-              <w:rPr>
-                <w:rFonts w:ascii="Consolas" w:eastAsia="宋体" w:hAnsi="Consolas" w:cs="宋体"/>
-                <w:color w:val="5C5C5C"/>
-                <w:sz w:val="18"/>
-                <w:szCs w:val="18"/>
-                <w:lang w:eastAsia="zh-CN"/>
-              </w:rPr>
-              <w:t>(</w:t>
-            </w:r>
-            <w:proofErr w:type="gramEnd"/>
-            <w:r>
-              <w:rPr>
-                <w:rFonts w:ascii="Consolas" w:eastAsia="宋体" w:hAnsi="Consolas" w:cs="宋体"/>
-                <w:color w:val="5C5C5C"/>
-                <w:sz w:val="18"/>
-                <w:szCs w:val="18"/>
-                <w:lang w:eastAsia="zh-CN"/>
-              </w:rPr>
-              <w:t>command, </w:t>
-            </w:r>
-            <w:proofErr w:type="spellStart"/>
-            <w:r>
-              <w:rPr>
-                <w:rFonts w:ascii="Consolas" w:eastAsia="宋体" w:hAnsi="Consolas" w:cs="宋体"/>
-                <w:color w:val="5C5C5C"/>
-                <w:sz w:val="18"/>
-                <w:szCs w:val="18"/>
-                <w:lang w:eastAsia="zh-CN"/>
-              </w:rPr>
-              <w:t>command_id</w:t>
-            </w:r>
-            <w:proofErr w:type="spellEnd"/>
-            <w:r>
-              <w:rPr>
-                <w:rFonts w:ascii="Consolas" w:eastAsia="宋体" w:hAnsi="Consolas" w:cs="宋体"/>
-                <w:color w:val="5C5C5C"/>
-                <w:sz w:val="18"/>
-                <w:szCs w:val="18"/>
-                <w:lang w:eastAsia="zh-CN"/>
-              </w:rPr>
-              <w:t>, data)</w:t>
+              <w:t>    packet = build_packet(command, command_id, data)</w:t>
             </w:r>
           </w:p>
           <w:p>
@@ -40937,18 +39723,7 @@
                 <w:szCs w:val="18"/>
                 <w:lang w:eastAsia="zh-CN"/>
               </w:rPr>
-              <w:t>, </w:t>
-            </w:r>
-            <w:proofErr w:type="spellStart"/>
-            <w:r>
-              <w:rPr>
-                <w:rFonts w:ascii="Consolas" w:eastAsia="宋体" w:hAnsi="Consolas" w:cs="宋体"/>
-                <w:color w:val="5C5C5C"/>
-                <w:sz w:val="18"/>
-                <w:szCs w:val="18"/>
-                <w:lang w:eastAsia="zh-CN"/>
-              </w:rPr>
-              <w:t>packet.</w:t>
+              <w:t>, packet.</w:t>
             </w:r>
             <w:r>
               <w:rPr>
@@ -40960,7 +39735,6 @@
               </w:rPr>
               <w:t>hex</w:t>
             </w:r>
-            <w:proofErr w:type="spellEnd"/>
             <w:r>
               <w:rPr>
                 <w:rFonts w:ascii="Consolas" w:eastAsia="宋体" w:hAnsi="Consolas" w:cs="宋体"/>
@@ -41082,29 +39856,7 @@
                 <w:szCs w:val="18"/>
                 <w:lang w:eastAsia="zh-CN"/>
               </w:rPr>
-              <w:t>    parsed = </w:t>
-            </w:r>
-            <w:proofErr w:type="spellStart"/>
-            <w:r>
-              <w:rPr>
-                <w:rFonts w:ascii="Consolas" w:eastAsia="宋体" w:hAnsi="Consolas" w:cs="宋体"/>
-                <w:color w:val="5C5C5C"/>
-                <w:sz w:val="18"/>
-                <w:szCs w:val="18"/>
-                <w:lang w:eastAsia="zh-CN"/>
-              </w:rPr>
-              <w:t>parse_packet</w:t>
-            </w:r>
-            <w:proofErr w:type="spellEnd"/>
-            <w:r>
-              <w:rPr>
-                <w:rFonts w:ascii="Consolas" w:eastAsia="宋体" w:hAnsi="Consolas" w:cs="宋体"/>
-                <w:color w:val="5C5C5C"/>
-                <w:sz w:val="18"/>
-                <w:szCs w:val="18"/>
-                <w:lang w:eastAsia="zh-CN"/>
-              </w:rPr>
-              <w:t>(packet)</w:t>
+              <w:t>    parsed = parse_packet(packet)</w:t>
             </w:r>
           </w:p>
           <w:p>
@@ -41222,7 +39974,6 @@
                 <w:szCs w:val="16"/>
               </w:rPr>
             </w:pPr>
-            <w:proofErr w:type="spellStart"/>
             <w:r>
               <w:rPr>
                 <w:rFonts w:hint="eastAsia"/>
@@ -41231,7 +39982,6 @@
               </w:rPr>
               <w:t>构建的数据包</w:t>
             </w:r>
-            <w:proofErr w:type="spellEnd"/>
             <w:r>
               <w:rPr>
                 <w:rFonts w:hint="eastAsia"/>
@@ -41249,7 +39999,6 @@
                 <w:szCs w:val="16"/>
               </w:rPr>
             </w:pPr>
-            <w:proofErr w:type="spellStart"/>
             <w:r>
               <w:rPr>
                 <w:rFonts w:hint="eastAsia"/>
@@ -41258,86 +40007,13 @@
               </w:rPr>
               <w:t>解析后的内容</w:t>
             </w:r>
-            <w:proofErr w:type="spellEnd"/>
             <w:r>
               <w:rPr>
                 <w:rFonts w:hint="eastAsia"/>
                 <w:sz w:val="16"/>
                 <w:szCs w:val="16"/>
               </w:rPr>
-              <w:t xml:space="preserve">: {'header': </w:t>
-            </w:r>
-            <w:proofErr w:type="spellStart"/>
-            <w:r>
-              <w:rPr>
-                <w:rFonts w:hint="eastAsia"/>
-                <w:sz w:val="16"/>
-                <w:szCs w:val="16"/>
-              </w:rPr>
-              <w:t>b'SCZN</w:t>
-            </w:r>
-            <w:proofErr w:type="spellEnd"/>
-            <w:r>
-              <w:rPr>
-                <w:rFonts w:hint="eastAsia"/>
-                <w:sz w:val="16"/>
-                <w:szCs w:val="16"/>
-              </w:rPr>
-              <w:t>', 'version': 0, 'command': 1, '</w:t>
-            </w:r>
-            <w:proofErr w:type="spellStart"/>
-            <w:r>
-              <w:rPr>
-                <w:rFonts w:hint="eastAsia"/>
-                <w:sz w:val="16"/>
-                <w:szCs w:val="16"/>
-              </w:rPr>
-              <w:t>command_id</w:t>
-            </w:r>
-            <w:proofErr w:type="spellEnd"/>
-            <w:r>
-              <w:rPr>
-                <w:rFonts w:hint="eastAsia"/>
-                <w:sz w:val="16"/>
-                <w:szCs w:val="16"/>
-              </w:rPr>
-              <w:t>': 1, '</w:t>
-            </w:r>
-            <w:proofErr w:type="spellStart"/>
-            <w:r>
-              <w:rPr>
-                <w:rFonts w:hint="eastAsia"/>
-                <w:sz w:val="16"/>
-                <w:szCs w:val="16"/>
-              </w:rPr>
-              <w:t>data_length</w:t>
-            </w:r>
-            <w:proofErr w:type="spellEnd"/>
-            <w:r>
-              <w:rPr>
-                <w:rFonts w:hint="eastAsia"/>
-                <w:sz w:val="16"/>
-                <w:szCs w:val="16"/>
-              </w:rPr>
-              <w:t>': 0, 'data': b'', '</w:t>
-            </w:r>
-            <w:proofErr w:type="spellStart"/>
-            <w:r>
-              <w:rPr>
-                <w:rFonts w:hint="eastAsia"/>
-                <w:sz w:val="16"/>
-                <w:szCs w:val="16"/>
-              </w:rPr>
-              <w:t>crc</w:t>
-            </w:r>
-            <w:proofErr w:type="spellEnd"/>
-            <w:r>
-              <w:rPr>
-                <w:rFonts w:hint="eastAsia"/>
-                <w:sz w:val="16"/>
-                <w:szCs w:val="16"/>
-              </w:rPr>
-              <w:t>': 2775647650}</w:t>
+              <w:t>: {'header': b'SCZN', 'version': 0, 'command': 1, 'command_id': 1, 'data_length': 0, 'data': b'', 'crc': 2775647650}</w:t>
             </w:r>
           </w:p>
         </w:tc>

</xml_diff>

<commit_message>
change upload datatype size to 4 byte
</commit_message>
<xml_diff>
--- a/通讯协议.docx
+++ b/通讯协议.docx
@@ -4220,7 +4220,23 @@
           <w:rFonts w:ascii="微软雅黑" w:hAnsi="微软雅黑" w:cs="微软雅黑" w:hint="eastAsia"/>
           <w:lang w:eastAsia="zh-CN"/>
         </w:rPr>
-        <w:t>如计算资源有限可以不校验</w:t>
+        <w:t>如计算资源有限可以</w:t>
+      </w:r>
+      <w:proofErr w:type="gramStart"/>
+      <w:r>
+        <w:rPr>
+          <w:rFonts w:ascii="微软雅黑" w:hAnsi="微软雅黑" w:cs="微软雅黑" w:hint="eastAsia"/>
+          <w:lang w:eastAsia="zh-CN"/>
+        </w:rPr>
+        <w:t>不</w:t>
+      </w:r>
+      <w:proofErr w:type="gramEnd"/>
+      <w:r>
+        <w:rPr>
+          <w:rFonts w:ascii="微软雅黑" w:hAnsi="微软雅黑" w:cs="微软雅黑" w:hint="eastAsia"/>
+          <w:lang w:eastAsia="zh-CN"/>
+        </w:rPr>
+        <w:t>校验</w:t>
       </w:r>
       <w:r>
         <w:rPr>
@@ -4263,6 +4279,7 @@
         <w:pStyle w:val="21"/>
       </w:pPr>
       <w:bookmarkStart w:id="3" w:name="_Toc198896939"/>
+      <w:proofErr w:type="spellStart"/>
       <w:r>
         <w:rPr>
           <w:rFonts w:hint="eastAsia"/>
@@ -4275,6 +4292,7 @@
         </w:rPr>
         <w:t>类型</w:t>
       </w:r>
+      <w:proofErr w:type="spellEnd"/>
       <w:r>
         <w:rPr>
           <w:rFonts w:hint="eastAsia"/>
@@ -5961,6 +5979,7 @@
         <w:pStyle w:val="21"/>
       </w:pPr>
       <w:bookmarkStart w:id="4" w:name="_Toc198896940"/>
+      <w:proofErr w:type="spellStart"/>
       <w:r>
         <w:rPr>
           <w:rFonts w:hint="eastAsia"/>
@@ -5968,6 +5987,7 @@
         <w:t>各命令详细说明</w:t>
       </w:r>
       <w:bookmarkEnd w:id="4"/>
+      <w:proofErr w:type="spellEnd"/>
     </w:p>
     <w:p>
       <w:pPr>
@@ -10877,7 +10897,7 @@
         <w:tblLook w:val="04A0" w:firstRow="1" w:lastRow="0" w:firstColumn="1" w:lastColumn="0" w:noHBand="0" w:noVBand="1"/>
       </w:tblPr>
       <w:tblGrid>
-        <w:gridCol w:w="1129"/>
+        <w:gridCol w:w="1489"/>
         <w:gridCol w:w="1418"/>
         <w:gridCol w:w="1417"/>
         <w:gridCol w:w="1276"/>
@@ -11025,23 +11045,35 @@
               <w:rPr>
                 <w:i/>
                 <w:iCs/>
-                <w:lang w:eastAsia="zh-CN"/>
-              </w:rPr>
-            </w:pPr>
-            <w:r>
-              <w:rPr>
-                <w:i/>
-                <w:iCs/>
+                <w:highlight w:val="yellow"/>
+                <w:lang w:eastAsia="zh-CN"/>
+              </w:rPr>
+            </w:pPr>
+            <w:r>
+              <w:rPr>
+                <w:i/>
+                <w:iCs/>
+                <w:highlight w:val="yellow"/>
                 <w:lang w:eastAsia="zh-CN"/>
               </w:rPr>
               <w:lastRenderedPageBreak/>
-              <w:t>1-</w:t>
-            </w:r>
-            <w:r>
-              <w:rPr>
-                <w:rFonts w:hint="eastAsia"/>
-                <w:i/>
-                <w:iCs/>
+              <w:t>4</w:t>
+            </w:r>
+            <w:r>
+              <w:rPr>
+                <w:i/>
+                <w:iCs/>
+                <w:highlight w:val="yellow"/>
+                <w:lang w:eastAsia="zh-CN"/>
+              </w:rPr>
+              <w:t>-</w:t>
+            </w:r>
+            <w:r>
+              <w:rPr>
+                <w:rFonts w:hint="eastAsia"/>
+                <w:i/>
+                <w:iCs/>
+                <w:highlight w:val="yellow"/>
                 <w:lang w:eastAsia="zh-CN"/>
               </w:rPr>
               <w:t>Byte</w:t>
@@ -11159,11 +11191,13 @@
             <w:pPr>
               <w:pStyle w:val="6d40456e-b323-429d-9693-bbe1e67bb9c3"/>
               <w:rPr>
-                <w:lang w:eastAsia="zh-CN"/>
-              </w:rPr>
-            </w:pPr>
-            <w:r>
-              <w:rPr>
+                <w:highlight w:val="yellow"/>
+                <w:lang w:eastAsia="zh-CN"/>
+              </w:rPr>
+            </w:pPr>
+            <w:r>
+              <w:rPr>
+                <w:highlight w:val="yellow"/>
                 <w:lang w:eastAsia="zh-CN"/>
               </w:rPr>
               <w:t>0</w:t>
@@ -11171,21 +11205,31 @@
             <w:r>
               <w:rPr>
                 <w:rFonts w:hint="eastAsia"/>
+                <w:highlight w:val="yellow"/>
                 <w:lang w:eastAsia="zh-CN"/>
               </w:rPr>
               <w:t>x0</w:t>
             </w:r>
             <w:r>
               <w:rPr>
+                <w:highlight w:val="yellow"/>
                 <w:lang w:eastAsia="zh-CN"/>
               </w:rPr>
               <w:t>0</w:t>
             </w:r>
             <w:r>
               <w:rPr>
+                <w:highlight w:val="yellow"/>
                 <w:lang w:eastAsia="zh-CN"/>
               </w:rPr>
               <w:t>00</w:t>
+            </w:r>
+            <w:r>
+              <w:rPr>
+                <w:highlight w:val="yellow"/>
+                <w:lang w:eastAsia="zh-CN"/>
+              </w:rPr>
+              <w:t>0000</w:t>
             </w:r>
           </w:p>
         </w:tc>
@@ -11311,12 +11355,14 @@
         <w:pStyle w:val="31"/>
       </w:pPr>
       <w:bookmarkStart w:id="8" w:name="_Toc198896944"/>
+      <w:proofErr w:type="spellStart"/>
       <w:r>
         <w:rPr>
           <w:rFonts w:hint="eastAsia"/>
         </w:rPr>
         <w:t>设置参数</w:t>
       </w:r>
+      <w:proofErr w:type="spellEnd"/>
       <w:r>
         <w:rPr>
           <w:rFonts w:hint="eastAsia"/>
@@ -14230,12 +14276,14 @@
         <w:pStyle w:val="31"/>
       </w:pPr>
       <w:bookmarkStart w:id="9" w:name="_Toc198896945"/>
+      <w:proofErr w:type="spellStart"/>
       <w:r>
         <w:rPr>
           <w:rFonts w:hint="eastAsia"/>
         </w:rPr>
         <w:t>读取参数</w:t>
       </w:r>
+      <w:proofErr w:type="spellEnd"/>
       <w:r>
         <w:rPr>
           <w:rFonts w:hint="eastAsia"/>
@@ -21222,6 +21270,7 @@
                 <w:lang w:eastAsia="zh-CN"/>
               </w:rPr>
             </w:pPr>
+            <w:proofErr w:type="gramStart"/>
             <w:r>
               <w:rPr>
                 <w:rFonts w:hint="eastAsia"/>
@@ -21229,6 +21278,7 @@
               </w:rPr>
               <w:t>包数据</w:t>
             </w:r>
+            <w:proofErr w:type="gramEnd"/>
           </w:p>
         </w:tc>
       </w:tr>
@@ -23684,6 +23734,7 @@
                 <w:lang w:eastAsia="zh-CN"/>
               </w:rPr>
             </w:pPr>
+            <w:proofErr w:type="gramStart"/>
             <w:r>
               <w:rPr>
                 <w:rFonts w:hint="eastAsia"/>
@@ -23691,6 +23742,7 @@
               </w:rPr>
               <w:t>高通滤波</w:t>
             </w:r>
+            <w:proofErr w:type="gramEnd"/>
           </w:p>
         </w:tc>
       </w:tr>
@@ -24448,6 +24500,7 @@
                 <w:lang w:eastAsia="zh-CN"/>
               </w:rPr>
             </w:pPr>
+            <w:proofErr w:type="gramStart"/>
             <w:r>
               <w:rPr>
                 <w:rFonts w:hint="eastAsia"/>
@@ -24463,7 +24516,16 @@
                 <w:iCs/>
                 <w:lang w:eastAsia="zh-CN"/>
               </w:rPr>
-              <w:t>-Byte</w:t>
+              <w:t>-</w:t>
+            </w:r>
+            <w:proofErr w:type="gramEnd"/>
+            <w:r>
+              <w:rPr>
+                <w:i/>
+                <w:iCs/>
+                <w:lang w:eastAsia="zh-CN"/>
+              </w:rPr>
+              <w:t>Byte</w:t>
             </w:r>
           </w:p>
         </w:tc>
@@ -24579,15 +24641,33 @@
                 <w:highlight w:val="yellow"/>
                 <w:lang w:eastAsia="zh-CN"/>
               </w:rPr>
-              <w:t>前端滤波</w:t>
-            </w:r>
+              <w:t>前端</w:t>
+            </w:r>
+            <w:proofErr w:type="gramStart"/>
             <w:r>
               <w:rPr>
                 <w:rFonts w:hint="eastAsia"/>
                 <w:highlight w:val="yellow"/>
                 <w:lang w:eastAsia="zh-CN"/>
               </w:rPr>
-              <w:t>值选择</w:t>
+              <w:t>滤波</w:t>
+            </w:r>
+            <w:r>
+              <w:rPr>
+                <w:rFonts w:hint="eastAsia"/>
+                <w:highlight w:val="yellow"/>
+                <w:lang w:eastAsia="zh-CN"/>
+              </w:rPr>
+              <w:t>值</w:t>
+            </w:r>
+            <w:proofErr w:type="gramEnd"/>
+            <w:r>
+              <w:rPr>
+                <w:rFonts w:hint="eastAsia"/>
+                <w:highlight w:val="yellow"/>
+                <w:lang w:eastAsia="zh-CN"/>
+              </w:rPr>
+              <w:t>选择</w:t>
             </w:r>
           </w:p>
         </w:tc>
@@ -26088,6 +26168,7 @@
                 <w:lang w:eastAsia="zh-CN"/>
               </w:rPr>
             </w:pPr>
+            <w:proofErr w:type="gramStart"/>
             <w:r>
               <w:rPr>
                 <w:rFonts w:hint="eastAsia"/>
@@ -26103,7 +26184,16 @@
                 <w:iCs/>
                 <w:lang w:eastAsia="zh-CN"/>
               </w:rPr>
-              <w:t>-Byte</w:t>
+              <w:t>-</w:t>
+            </w:r>
+            <w:proofErr w:type="gramEnd"/>
+            <w:r>
+              <w:rPr>
+                <w:i/>
+                <w:iCs/>
+                <w:lang w:eastAsia="zh-CN"/>
+              </w:rPr>
+              <w:t>Byte</w:t>
             </w:r>
           </w:p>
         </w:tc>
@@ -26143,6 +26233,7 @@
         <w:pStyle w:val="31"/>
       </w:pPr>
       <w:bookmarkStart w:id="13" w:name="_Toc198896949"/>
+      <w:proofErr w:type="spellStart"/>
       <w:r>
         <w:rPr>
           <w:rFonts w:hint="eastAsia"/>
@@ -26150,6 +26241,7 @@
         <w:t>上传数据类型定义</w:t>
       </w:r>
       <w:bookmarkEnd w:id="13"/>
+      <w:proofErr w:type="spellEnd"/>
     </w:p>
     <w:tbl>
       <w:tblPr>
@@ -29485,12 +29577,21 @@
         </w:rPr>
       </w:pPr>
       <w:bookmarkStart w:id="18" w:name="_Toc198896953"/>
+      <w:proofErr w:type="gramStart"/>
       <w:r>
         <w:rPr>
           <w:rFonts w:hint="eastAsia"/>
           <w:lang w:eastAsia="zh-CN"/>
         </w:rPr>
-        <w:t>高通滤波定义（暂定）</w:t>
+        <w:t>高通滤波</w:t>
+      </w:r>
+      <w:proofErr w:type="gramEnd"/>
+      <w:r>
+        <w:rPr>
+          <w:rFonts w:hint="eastAsia"/>
+          <w:lang w:eastAsia="zh-CN"/>
+        </w:rPr>
+        <w:t>定义（暂定）</w:t>
       </w:r>
       <w:bookmarkEnd w:id="18"/>
     </w:p>
@@ -31147,6 +31248,7 @@
         <w:pStyle w:val="31"/>
       </w:pPr>
       <w:bookmarkStart w:id="22" w:name="_Toc198896957"/>
+      <w:proofErr w:type="spellStart"/>
       <w:r>
         <w:rPr>
           <w:rFonts w:hint="eastAsia"/>
@@ -31154,6 +31256,7 @@
         <w:t>模拟输出类型定义</w:t>
       </w:r>
       <w:bookmarkEnd w:id="22"/>
+      <w:proofErr w:type="spellEnd"/>
     </w:p>
     <w:tbl>
       <w:tblPr>
@@ -31383,6 +31486,7 @@
         <w:pStyle w:val="31"/>
       </w:pPr>
       <w:bookmarkStart w:id="23" w:name="_Toc198896958"/>
+      <w:proofErr w:type="spellStart"/>
       <w:r>
         <w:rPr>
           <w:rFonts w:hint="eastAsia"/>
@@ -31390,6 +31494,7 @@
         <w:t>模拟输出开关定义</w:t>
       </w:r>
       <w:bookmarkEnd w:id="23"/>
+      <w:proofErr w:type="spellEnd"/>
     </w:p>
     <w:tbl>
       <w:tblPr>
@@ -32288,12 +32393,14 @@
                 <w:lang w:eastAsia="zh-CN"/>
               </w:rPr>
             </w:pPr>
+            <w:proofErr w:type="spellStart"/>
             <w:r>
               <w:rPr>
                 <w:lang w:eastAsia="zh-CN"/>
               </w:rPr>
               <w:t>hann</w:t>
             </w:r>
+            <w:proofErr w:type="spellEnd"/>
           </w:p>
         </w:tc>
       </w:tr>
@@ -32337,12 +32444,14 @@
                 <w:lang w:eastAsia="zh-CN"/>
               </w:rPr>
             </w:pPr>
+            <w:proofErr w:type="spellStart"/>
             <w:r>
               <w:rPr>
                 <w:lang w:eastAsia="zh-CN"/>
               </w:rPr>
               <w:t>kaiser</w:t>
             </w:r>
+            <w:proofErr w:type="spellEnd"/>
           </w:p>
         </w:tc>
       </w:tr>
@@ -32501,7 +32610,31 @@
                 <w:bdr w:val="none" w:sz="0" w:space="0" w:color="auto" w:frame="1"/>
                 <w:lang w:eastAsia="zh-CN"/>
               </w:rPr>
-              <w:t> crc32tab[] = {  </w:t>
+              <w:t> crc32</w:t>
+            </w:r>
+            <w:proofErr w:type="gramStart"/>
+            <w:r>
+              <w:rPr>
+                <w:rFonts w:ascii="Consolas" w:eastAsia="宋体" w:hAnsi="Consolas" w:cs="宋体"/>
+                <w:color w:val="000000"/>
+                <w:sz w:val="18"/>
+                <w:szCs w:val="18"/>
+                <w:bdr w:val="none" w:sz="0" w:space="0" w:color="auto" w:frame="1"/>
+                <w:lang w:eastAsia="zh-CN"/>
+              </w:rPr>
+              <w:t>tab[</w:t>
+            </w:r>
+            <w:proofErr w:type="gramEnd"/>
+            <w:r>
+              <w:rPr>
+                <w:rFonts w:ascii="Consolas" w:eastAsia="宋体" w:hAnsi="Consolas" w:cs="宋体"/>
+                <w:color w:val="000000"/>
+                <w:sz w:val="18"/>
+                <w:szCs w:val="18"/>
+                <w:bdr w:val="none" w:sz="0" w:space="0" w:color="auto" w:frame="1"/>
+                <w:lang w:eastAsia="zh-CN"/>
+              </w:rPr>
+              <w:t>] = {  </w:t>
             </w:r>
           </w:p>
           <w:p>
@@ -34648,7 +34781,19 @@
                 <w:bdr w:val="none" w:sz="0" w:space="0" w:color="auto" w:frame="1"/>
                 <w:lang w:eastAsia="zh-CN"/>
               </w:rPr>
-              <w:t> crc32( </w:t>
+              <w:t> crc</w:t>
+            </w:r>
+            <w:proofErr w:type="gramStart"/>
+            <w:r>
+              <w:rPr>
+                <w:rFonts w:ascii="Consolas" w:eastAsia="宋体" w:hAnsi="Consolas" w:cs="宋体"/>
+                <w:color w:val="000000"/>
+                <w:sz w:val="18"/>
+                <w:szCs w:val="18"/>
+                <w:bdr w:val="none" w:sz="0" w:space="0" w:color="auto" w:frame="1"/>
+                <w:lang w:eastAsia="zh-CN"/>
+              </w:rPr>
+              <w:t>32( </w:t>
             </w:r>
             <w:r>
               <w:rPr>
@@ -34663,6 +34808,7 @@
               </w:rPr>
               <w:t>const</w:t>
             </w:r>
+            <w:proofErr w:type="gramEnd"/>
             <w:r>
               <w:rPr>
                 <w:rFonts w:ascii="Consolas" w:eastAsia="宋体" w:hAnsi="Consolas" w:cs="宋体"/>
@@ -34806,7 +34952,55 @@
                 <w:bdr w:val="none" w:sz="0" w:space="0" w:color="auto" w:frame="1"/>
                 <w:lang w:eastAsia="zh-CN"/>
               </w:rPr>
-              <w:t> i, crc;  </w:t>
+              <w:t> </w:t>
+            </w:r>
+            <w:proofErr w:type="spellStart"/>
+            <w:r>
+              <w:rPr>
+                <w:rFonts w:ascii="Consolas" w:eastAsia="宋体" w:hAnsi="Consolas" w:cs="宋体"/>
+                <w:color w:val="000000"/>
+                <w:sz w:val="18"/>
+                <w:szCs w:val="18"/>
+                <w:bdr w:val="none" w:sz="0" w:space="0" w:color="auto" w:frame="1"/>
+                <w:lang w:eastAsia="zh-CN"/>
+              </w:rPr>
+              <w:t>i</w:t>
+            </w:r>
+            <w:proofErr w:type="spellEnd"/>
+            <w:r>
+              <w:rPr>
+                <w:rFonts w:ascii="Consolas" w:eastAsia="宋体" w:hAnsi="Consolas" w:cs="宋体"/>
+                <w:color w:val="000000"/>
+                <w:sz w:val="18"/>
+                <w:szCs w:val="18"/>
+                <w:bdr w:val="none" w:sz="0" w:space="0" w:color="auto" w:frame="1"/>
+                <w:lang w:eastAsia="zh-CN"/>
+              </w:rPr>
+              <w:t>, </w:t>
+            </w:r>
+            <w:proofErr w:type="spellStart"/>
+            <w:r>
+              <w:rPr>
+                <w:rFonts w:ascii="Consolas" w:eastAsia="宋体" w:hAnsi="Consolas" w:cs="宋体"/>
+                <w:color w:val="000000"/>
+                <w:sz w:val="18"/>
+                <w:szCs w:val="18"/>
+                <w:bdr w:val="none" w:sz="0" w:space="0" w:color="auto" w:frame="1"/>
+                <w:lang w:eastAsia="zh-CN"/>
+              </w:rPr>
+              <w:t>crc</w:t>
+            </w:r>
+            <w:proofErr w:type="spellEnd"/>
+            <w:r>
+              <w:rPr>
+                <w:rFonts w:ascii="Consolas" w:eastAsia="宋体" w:hAnsi="Consolas" w:cs="宋体"/>
+                <w:color w:val="000000"/>
+                <w:sz w:val="18"/>
+                <w:szCs w:val="18"/>
+                <w:bdr w:val="none" w:sz="0" w:space="0" w:color="auto" w:frame="1"/>
+                <w:lang w:eastAsia="zh-CN"/>
+              </w:rPr>
+              <w:t>;  </w:t>
             </w:r>
           </w:p>
           <w:p>
@@ -34837,7 +35031,31 @@
                 <w:bdr w:val="none" w:sz="0" w:space="0" w:color="auto" w:frame="1"/>
                 <w:lang w:eastAsia="zh-CN"/>
               </w:rPr>
-              <w:t>     crc = 0xFFFFFFFF;  </w:t>
+              <w:t>     </w:t>
+            </w:r>
+            <w:proofErr w:type="spellStart"/>
+            <w:r>
+              <w:rPr>
+                <w:rFonts w:ascii="Consolas" w:eastAsia="宋体" w:hAnsi="Consolas" w:cs="宋体"/>
+                <w:color w:val="000000"/>
+                <w:sz w:val="18"/>
+                <w:szCs w:val="18"/>
+                <w:bdr w:val="none" w:sz="0" w:space="0" w:color="auto" w:frame="1"/>
+                <w:lang w:eastAsia="zh-CN"/>
+              </w:rPr>
+              <w:t>crc</w:t>
+            </w:r>
+            <w:proofErr w:type="spellEnd"/>
+            <w:r>
+              <w:rPr>
+                <w:rFonts w:ascii="Consolas" w:eastAsia="宋体" w:hAnsi="Consolas" w:cs="宋体"/>
+                <w:color w:val="000000"/>
+                <w:sz w:val="18"/>
+                <w:szCs w:val="18"/>
+                <w:bdr w:val="none" w:sz="0" w:space="0" w:color="auto" w:frame="1"/>
+                <w:lang w:eastAsia="zh-CN"/>
+              </w:rPr>
+              <w:t> = 0xFFFFFFFF;  </w:t>
             </w:r>
           </w:p>
           <w:p>
@@ -34892,7 +35110,79 @@
                 <w:bdr w:val="none" w:sz="0" w:space="0" w:color="auto" w:frame="1"/>
                 <w:lang w:eastAsia="zh-CN"/>
               </w:rPr>
-              <w:t> (i = 0; i &lt; size; i++)  </w:t>
+              <w:t> (</w:t>
+            </w:r>
+            <w:proofErr w:type="spellStart"/>
+            <w:r>
+              <w:rPr>
+                <w:rFonts w:ascii="Consolas" w:eastAsia="宋体" w:hAnsi="Consolas" w:cs="宋体"/>
+                <w:color w:val="000000"/>
+                <w:sz w:val="18"/>
+                <w:szCs w:val="18"/>
+                <w:bdr w:val="none" w:sz="0" w:space="0" w:color="auto" w:frame="1"/>
+                <w:lang w:eastAsia="zh-CN"/>
+              </w:rPr>
+              <w:t>i</w:t>
+            </w:r>
+            <w:proofErr w:type="spellEnd"/>
+            <w:r>
+              <w:rPr>
+                <w:rFonts w:ascii="Consolas" w:eastAsia="宋体" w:hAnsi="Consolas" w:cs="宋体"/>
+                <w:color w:val="000000"/>
+                <w:sz w:val="18"/>
+                <w:szCs w:val="18"/>
+                <w:bdr w:val="none" w:sz="0" w:space="0" w:color="auto" w:frame="1"/>
+                <w:lang w:eastAsia="zh-CN"/>
+              </w:rPr>
+              <w:t> = 0; </w:t>
+            </w:r>
+            <w:proofErr w:type="spellStart"/>
+            <w:r>
+              <w:rPr>
+                <w:rFonts w:ascii="Consolas" w:eastAsia="宋体" w:hAnsi="Consolas" w:cs="宋体"/>
+                <w:color w:val="000000"/>
+                <w:sz w:val="18"/>
+                <w:szCs w:val="18"/>
+                <w:bdr w:val="none" w:sz="0" w:space="0" w:color="auto" w:frame="1"/>
+                <w:lang w:eastAsia="zh-CN"/>
+              </w:rPr>
+              <w:t>i</w:t>
+            </w:r>
+            <w:proofErr w:type="spellEnd"/>
+            <w:r>
+              <w:rPr>
+                <w:rFonts w:ascii="Consolas" w:eastAsia="宋体" w:hAnsi="Consolas" w:cs="宋体"/>
+                <w:color w:val="000000"/>
+                <w:sz w:val="18"/>
+                <w:szCs w:val="18"/>
+                <w:bdr w:val="none" w:sz="0" w:space="0" w:color="auto" w:frame="1"/>
+                <w:lang w:eastAsia="zh-CN"/>
+              </w:rPr>
+              <w:t> &lt; size; </w:t>
+            </w:r>
+            <w:proofErr w:type="spellStart"/>
+            <w:r>
+              <w:rPr>
+                <w:rFonts w:ascii="Consolas" w:eastAsia="宋体" w:hAnsi="Consolas" w:cs="宋体"/>
+                <w:color w:val="000000"/>
+                <w:sz w:val="18"/>
+                <w:szCs w:val="18"/>
+                <w:bdr w:val="none" w:sz="0" w:space="0" w:color="auto" w:frame="1"/>
+                <w:lang w:eastAsia="zh-CN"/>
+              </w:rPr>
+              <w:t>i</w:t>
+            </w:r>
+            <w:proofErr w:type="spellEnd"/>
+            <w:r>
+              <w:rPr>
+                <w:rFonts w:ascii="Consolas" w:eastAsia="宋体" w:hAnsi="Consolas" w:cs="宋体"/>
+                <w:color w:val="000000"/>
+                <w:sz w:val="18"/>
+                <w:szCs w:val="18"/>
+                <w:bdr w:val="none" w:sz="0" w:space="0" w:color="auto" w:frame="1"/>
+                <w:lang w:eastAsia="zh-CN"/>
+              </w:rPr>
+              <w:t>++)  </w:t>
             </w:r>
           </w:p>
           <w:p>
@@ -34923,7 +35213,151 @@
                 <w:bdr w:val="none" w:sz="0" w:space="0" w:color="auto" w:frame="1"/>
                 <w:lang w:eastAsia="zh-CN"/>
               </w:rPr>
-              <w:t>      crc = crc32tab[(crc ^ buf[i]) &amp; 0xff] ^ (crc &gt;&gt; 8);  </w:t>
+              <w:t>      </w:t>
+            </w:r>
+            <w:proofErr w:type="spellStart"/>
+            <w:r>
+              <w:rPr>
+                <w:rFonts w:ascii="Consolas" w:eastAsia="宋体" w:hAnsi="Consolas" w:cs="宋体"/>
+                <w:color w:val="000000"/>
+                <w:sz w:val="18"/>
+                <w:szCs w:val="18"/>
+                <w:bdr w:val="none" w:sz="0" w:space="0" w:color="auto" w:frame="1"/>
+                <w:lang w:eastAsia="zh-CN"/>
+              </w:rPr>
+              <w:t>crc</w:t>
+            </w:r>
+            <w:proofErr w:type="spellEnd"/>
+            <w:r>
+              <w:rPr>
+                <w:rFonts w:ascii="Consolas" w:eastAsia="宋体" w:hAnsi="Consolas" w:cs="宋体"/>
+                <w:color w:val="000000"/>
+                <w:sz w:val="18"/>
+                <w:szCs w:val="18"/>
+                <w:bdr w:val="none" w:sz="0" w:space="0" w:color="auto" w:frame="1"/>
+                <w:lang w:eastAsia="zh-CN"/>
+              </w:rPr>
+              <w:t> = crc32</w:t>
+            </w:r>
+            <w:proofErr w:type="gramStart"/>
+            <w:r>
+              <w:rPr>
+                <w:rFonts w:ascii="Consolas" w:eastAsia="宋体" w:hAnsi="Consolas" w:cs="宋体"/>
+                <w:color w:val="000000"/>
+                <w:sz w:val="18"/>
+                <w:szCs w:val="18"/>
+                <w:bdr w:val="none" w:sz="0" w:space="0" w:color="auto" w:frame="1"/>
+                <w:lang w:eastAsia="zh-CN"/>
+              </w:rPr>
+              <w:t>tab[</w:t>
+            </w:r>
+            <w:proofErr w:type="gramEnd"/>
+            <w:r>
+              <w:rPr>
+                <w:rFonts w:ascii="Consolas" w:eastAsia="宋体" w:hAnsi="Consolas" w:cs="宋体"/>
+                <w:color w:val="000000"/>
+                <w:sz w:val="18"/>
+                <w:szCs w:val="18"/>
+                <w:bdr w:val="none" w:sz="0" w:space="0" w:color="auto" w:frame="1"/>
+                <w:lang w:eastAsia="zh-CN"/>
+              </w:rPr>
+              <w:t>(</w:t>
+            </w:r>
+            <w:proofErr w:type="spellStart"/>
+            <w:r>
+              <w:rPr>
+                <w:rFonts w:ascii="Consolas" w:eastAsia="宋体" w:hAnsi="Consolas" w:cs="宋体"/>
+                <w:color w:val="000000"/>
+                <w:sz w:val="18"/>
+                <w:szCs w:val="18"/>
+                <w:bdr w:val="none" w:sz="0" w:space="0" w:color="auto" w:frame="1"/>
+                <w:lang w:eastAsia="zh-CN"/>
+              </w:rPr>
+              <w:t>crc</w:t>
+            </w:r>
+            <w:proofErr w:type="spellEnd"/>
+            <w:r>
+              <w:rPr>
+                <w:rFonts w:ascii="Consolas" w:eastAsia="宋体" w:hAnsi="Consolas" w:cs="宋体"/>
+                <w:color w:val="000000"/>
+                <w:sz w:val="18"/>
+                <w:szCs w:val="18"/>
+                <w:bdr w:val="none" w:sz="0" w:space="0" w:color="auto" w:frame="1"/>
+                <w:lang w:eastAsia="zh-CN"/>
+              </w:rPr>
+              <w:t> ^ </w:t>
+            </w:r>
+            <w:proofErr w:type="spellStart"/>
+            <w:r>
+              <w:rPr>
+                <w:rFonts w:ascii="Consolas" w:eastAsia="宋体" w:hAnsi="Consolas" w:cs="宋体"/>
+                <w:color w:val="000000"/>
+                <w:sz w:val="18"/>
+                <w:szCs w:val="18"/>
+                <w:bdr w:val="none" w:sz="0" w:space="0" w:color="auto" w:frame="1"/>
+                <w:lang w:eastAsia="zh-CN"/>
+              </w:rPr>
+              <w:t>buf</w:t>
+            </w:r>
+            <w:proofErr w:type="spellEnd"/>
+            <w:r>
+              <w:rPr>
+                <w:rFonts w:ascii="Consolas" w:eastAsia="宋体" w:hAnsi="Consolas" w:cs="宋体"/>
+                <w:color w:val="000000"/>
+                <w:sz w:val="18"/>
+                <w:szCs w:val="18"/>
+                <w:bdr w:val="none" w:sz="0" w:space="0" w:color="auto" w:frame="1"/>
+                <w:lang w:eastAsia="zh-CN"/>
+              </w:rPr>
+              <w:t>[</w:t>
+            </w:r>
+            <w:proofErr w:type="spellStart"/>
+            <w:r>
+              <w:rPr>
+                <w:rFonts w:ascii="Consolas" w:eastAsia="宋体" w:hAnsi="Consolas" w:cs="宋体"/>
+                <w:color w:val="000000"/>
+                <w:sz w:val="18"/>
+                <w:szCs w:val="18"/>
+                <w:bdr w:val="none" w:sz="0" w:space="0" w:color="auto" w:frame="1"/>
+                <w:lang w:eastAsia="zh-CN"/>
+              </w:rPr>
+              <w:t>i</w:t>
+            </w:r>
+            <w:proofErr w:type="spellEnd"/>
+            <w:r>
+              <w:rPr>
+                <w:rFonts w:ascii="Consolas" w:eastAsia="宋体" w:hAnsi="Consolas" w:cs="宋体"/>
+                <w:color w:val="000000"/>
+                <w:sz w:val="18"/>
+                <w:szCs w:val="18"/>
+                <w:bdr w:val="none" w:sz="0" w:space="0" w:color="auto" w:frame="1"/>
+                <w:lang w:eastAsia="zh-CN"/>
+              </w:rPr>
+              <w:t>]) &amp; 0xff] ^ (</w:t>
+            </w:r>
+            <w:proofErr w:type="spellStart"/>
+            <w:r>
+              <w:rPr>
+                <w:rFonts w:ascii="Consolas" w:eastAsia="宋体" w:hAnsi="Consolas" w:cs="宋体"/>
+                <w:color w:val="000000"/>
+                <w:sz w:val="18"/>
+                <w:szCs w:val="18"/>
+                <w:bdr w:val="none" w:sz="0" w:space="0" w:color="auto" w:frame="1"/>
+                <w:lang w:eastAsia="zh-CN"/>
+              </w:rPr>
+              <w:t>crc</w:t>
+            </w:r>
+            <w:proofErr w:type="spellEnd"/>
+            <w:r>
+              <w:rPr>
+                <w:rFonts w:ascii="Consolas" w:eastAsia="宋体" w:hAnsi="Consolas" w:cs="宋体"/>
+                <w:color w:val="000000"/>
+                <w:sz w:val="18"/>
+                <w:szCs w:val="18"/>
+                <w:bdr w:val="none" w:sz="0" w:space="0" w:color="auto" w:frame="1"/>
+                <w:lang w:eastAsia="zh-CN"/>
+              </w:rPr>
+              <w:t> &gt;&gt; 8);  </w:t>
             </w:r>
           </w:p>
           <w:p>
@@ -35145,6 +35579,7 @@
         <w:pStyle w:val="21"/>
       </w:pPr>
       <w:bookmarkStart w:id="29" w:name="_Toc198896964"/>
+      <w:proofErr w:type="spellStart"/>
       <w:r>
         <w:rPr>
           <w:rFonts w:hint="eastAsia"/>
@@ -35158,6 +35593,7 @@
         <w:t>命令</w:t>
       </w:r>
       <w:bookmarkEnd w:id="29"/>
+      <w:proofErr w:type="spellEnd"/>
     </w:p>
     <w:p>
       <w:pPr>
@@ -35240,6 +35676,7 @@
         <w:pStyle w:val="21"/>
       </w:pPr>
       <w:bookmarkStart w:id="30" w:name="_Toc198896965"/>
+      <w:proofErr w:type="spellStart"/>
       <w:r>
         <w:rPr>
           <w:rFonts w:hint="eastAsia"/>
@@ -35260,6 +35697,7 @@
         <w:t>命令</w:t>
       </w:r>
       <w:bookmarkEnd w:id="30"/>
+      <w:proofErr w:type="spellEnd"/>
     </w:p>
     <w:p>
       <w:pPr>
@@ -35660,8 +36098,20 @@
                 <w:szCs w:val="18"/>
                 <w:lang w:eastAsia="zh-CN"/>
               </w:rPr>
-              <w:t> struct</w:t>
-            </w:r>
+              <w:t> </w:t>
+            </w:r>
+            <w:proofErr w:type="gramStart"/>
+            <w:r>
+              <w:rPr>
+                <w:rFonts w:ascii="Consolas" w:eastAsia="宋体" w:hAnsi="Consolas" w:cs="宋体"/>
+                <w:color w:val="5C5C5C"/>
+                <w:sz w:val="18"/>
+                <w:szCs w:val="18"/>
+                <w:lang w:eastAsia="zh-CN"/>
+              </w:rPr>
+              <w:t>struct</w:t>
+            </w:r>
+            <w:proofErr w:type="gramEnd"/>
           </w:p>
           <w:p>
             <w:pPr>
@@ -36157,7 +36607,29 @@
                 <w:szCs w:val="18"/>
                 <w:lang w:eastAsia="zh-CN"/>
               </w:rPr>
-              <w:t> build_packet(command: </w:t>
+              <w:t> build_</w:t>
+            </w:r>
+            <w:proofErr w:type="gramStart"/>
+            <w:r>
+              <w:rPr>
+                <w:rFonts w:ascii="Consolas" w:eastAsia="宋体" w:hAnsi="Consolas" w:cs="宋体"/>
+                <w:color w:val="5C5C5C"/>
+                <w:sz w:val="18"/>
+                <w:szCs w:val="18"/>
+                <w:lang w:eastAsia="zh-CN"/>
+              </w:rPr>
+              <w:t>packet(</w:t>
+            </w:r>
+            <w:proofErr w:type="gramEnd"/>
+            <w:r>
+              <w:rPr>
+                <w:rFonts w:ascii="Consolas" w:eastAsia="宋体" w:hAnsi="Consolas" w:cs="宋体"/>
+                <w:color w:val="5C5C5C"/>
+                <w:sz w:val="18"/>
+                <w:szCs w:val="18"/>
+                <w:lang w:eastAsia="zh-CN"/>
+              </w:rPr>
+              <w:t>command: </w:t>
             </w:r>
             <w:r>
               <w:rPr>
@@ -36415,7 +36887,29 @@
                 <w:szCs w:val="18"/>
                 <w:lang w:eastAsia="zh-CN"/>
               </w:rPr>
-              <w:t>    :param command_id: </w:t>
+              <w:t>    :param </w:t>
+            </w:r>
+            <w:proofErr w:type="spellStart"/>
+            <w:r>
+              <w:rPr>
+                <w:rFonts w:ascii="Consolas" w:eastAsia="宋体" w:hAnsi="Consolas" w:cs="宋体"/>
+                <w:color w:val="5C5C5C"/>
+                <w:sz w:val="18"/>
+                <w:szCs w:val="18"/>
+                <w:lang w:eastAsia="zh-CN"/>
+              </w:rPr>
+              <w:t>command_id</w:t>
+            </w:r>
+            <w:proofErr w:type="spellEnd"/>
+            <w:r>
+              <w:rPr>
+                <w:rFonts w:ascii="Consolas" w:eastAsia="宋体" w:hAnsi="Consolas" w:cs="宋体"/>
+                <w:color w:val="5C5C5C"/>
+                <w:sz w:val="18"/>
+                <w:szCs w:val="18"/>
+                <w:lang w:eastAsia="zh-CN"/>
+              </w:rPr>
+              <w:t>: </w:t>
             </w:r>
             <w:r>
               <w:rPr>
@@ -36623,8 +37117,31 @@
                 <w:szCs w:val="18"/>
                 <w:lang w:eastAsia="zh-CN"/>
               </w:rPr>
-              <w:t>    data_length = </w:t>
-            </w:r>
+              <w:t>    </w:t>
+            </w:r>
+            <w:proofErr w:type="spellStart"/>
+            <w:r>
+              <w:rPr>
+                <w:rFonts w:ascii="Consolas" w:eastAsia="宋体" w:hAnsi="Consolas" w:cs="宋体"/>
+                <w:color w:val="5C5C5C"/>
+                <w:sz w:val="18"/>
+                <w:szCs w:val="18"/>
+                <w:lang w:eastAsia="zh-CN"/>
+              </w:rPr>
+              <w:t>data_length</w:t>
+            </w:r>
+            <w:proofErr w:type="spellEnd"/>
+            <w:r>
+              <w:rPr>
+                <w:rFonts w:ascii="Consolas" w:eastAsia="宋体" w:hAnsi="Consolas" w:cs="宋体"/>
+                <w:color w:val="5C5C5C"/>
+                <w:sz w:val="18"/>
+                <w:szCs w:val="18"/>
+                <w:lang w:eastAsia="zh-CN"/>
+              </w:rPr>
+              <w:t> = </w:t>
+            </w:r>
+            <w:proofErr w:type="spellStart"/>
             <w:r>
               <w:rPr>
                 <w:rFonts w:ascii="Consolas" w:eastAsia="宋体" w:hAnsi="Consolas" w:cs="宋体"/>
@@ -36635,6 +37152,7 @@
               </w:rPr>
               <w:t>len</w:t>
             </w:r>
+            <w:proofErr w:type="spellEnd"/>
             <w:r>
               <w:rPr>
                 <w:rFonts w:ascii="Consolas" w:eastAsia="宋体" w:hAnsi="Consolas" w:cs="宋体"/>
@@ -36827,7 +37345,31 @@
                 <w:szCs w:val="18"/>
                 <w:lang w:eastAsia="zh-CN"/>
               </w:rPr>
-              <w:t>    packet = struct.pack(</w:t>
+              <w:t>    packet = </w:t>
+            </w:r>
+            <w:proofErr w:type="spellStart"/>
+            <w:proofErr w:type="gramStart"/>
+            <w:r>
+              <w:rPr>
+                <w:rFonts w:ascii="Consolas" w:eastAsia="宋体" w:hAnsi="Consolas" w:cs="宋体"/>
+                <w:color w:val="5C5C5C"/>
+                <w:sz w:val="18"/>
+                <w:szCs w:val="18"/>
+                <w:lang w:eastAsia="zh-CN"/>
+              </w:rPr>
+              <w:t>struct.pack</w:t>
+            </w:r>
+            <w:proofErr w:type="spellEnd"/>
+            <w:proofErr w:type="gramEnd"/>
+            <w:r>
+              <w:rPr>
+                <w:rFonts w:ascii="Consolas" w:eastAsia="宋体" w:hAnsi="Consolas" w:cs="宋体"/>
+                <w:color w:val="5C5C5C"/>
+                <w:sz w:val="18"/>
+                <w:szCs w:val="18"/>
+                <w:lang w:eastAsia="zh-CN"/>
+              </w:rPr>
+              <w:t>(</w:t>
             </w:r>
           </w:p>
           <w:p>
@@ -36868,7 +37410,29 @@
                 <w:szCs w:val="18"/>
                 <w:lang w:eastAsia="zh-CN"/>
               </w:rPr>
-              <w:t>f"&gt;4s B B H I </w:t>
+              <w:t>f"&gt;4s B </w:t>
+            </w:r>
+            <w:proofErr w:type="spellStart"/>
+            <w:r>
+              <w:rPr>
+                <w:rFonts w:ascii="Consolas" w:eastAsia="宋体" w:hAnsi="Consolas" w:cs="宋体"/>
+                <w:color w:val="50A14F"/>
+                <w:sz w:val="18"/>
+                <w:szCs w:val="18"/>
+                <w:lang w:eastAsia="zh-CN"/>
+              </w:rPr>
+              <w:t>B</w:t>
+            </w:r>
+            <w:proofErr w:type="spellEnd"/>
+            <w:r>
+              <w:rPr>
+                <w:rFonts w:ascii="Consolas" w:eastAsia="宋体" w:hAnsi="Consolas" w:cs="宋体"/>
+                <w:color w:val="50A14F"/>
+                <w:sz w:val="18"/>
+                <w:szCs w:val="18"/>
+                <w:lang w:eastAsia="zh-CN"/>
+              </w:rPr>
+              <w:t> H I </w:t>
             </w:r>
             <w:r>
               <w:rPr>
@@ -36878,7 +37442,29 @@
                 <w:szCs w:val="18"/>
                 <w:lang w:eastAsia="zh-CN"/>
               </w:rPr>
-              <w:t>{data_length}</w:t>
+              <w:t>{</w:t>
+            </w:r>
+            <w:proofErr w:type="spellStart"/>
+            <w:r>
+              <w:rPr>
+                <w:rFonts w:ascii="Consolas" w:eastAsia="宋体" w:hAnsi="Consolas" w:cs="宋体"/>
+                <w:color w:val="E45649"/>
+                <w:sz w:val="18"/>
+                <w:szCs w:val="18"/>
+                <w:lang w:eastAsia="zh-CN"/>
+              </w:rPr>
+              <w:t>data_length</w:t>
+            </w:r>
+            <w:proofErr w:type="spellEnd"/>
+            <w:r>
+              <w:rPr>
+                <w:rFonts w:ascii="Consolas" w:eastAsia="宋体" w:hAnsi="Consolas" w:cs="宋体"/>
+                <w:color w:val="E45649"/>
+                <w:sz w:val="18"/>
+                <w:szCs w:val="18"/>
+                <w:lang w:eastAsia="zh-CN"/>
+              </w:rPr>
+              <w:t>}</w:t>
             </w:r>
             <w:r>
               <w:rPr>
@@ -37112,7 +37698,29 @@
                 <w:szCs w:val="18"/>
                 <w:lang w:eastAsia="zh-CN"/>
               </w:rPr>
-              <w:t>        command_id,                    </w:t>
+              <w:t>        </w:t>
+            </w:r>
+            <w:proofErr w:type="spellStart"/>
+            <w:r>
+              <w:rPr>
+                <w:rFonts w:ascii="Consolas" w:eastAsia="宋体" w:hAnsi="Consolas" w:cs="宋体"/>
+                <w:color w:val="5C5C5C"/>
+                <w:sz w:val="18"/>
+                <w:szCs w:val="18"/>
+                <w:lang w:eastAsia="zh-CN"/>
+              </w:rPr>
+              <w:t>command_id</w:t>
+            </w:r>
+            <w:proofErr w:type="spellEnd"/>
+            <w:r>
+              <w:rPr>
+                <w:rFonts w:ascii="Consolas" w:eastAsia="宋体" w:hAnsi="Consolas" w:cs="宋体"/>
+                <w:color w:val="5C5C5C"/>
+                <w:sz w:val="18"/>
+                <w:szCs w:val="18"/>
+                <w:lang w:eastAsia="zh-CN"/>
+              </w:rPr>
+              <w:t>,                    </w:t>
             </w:r>
             <w:r>
               <w:rPr>
@@ -37177,7 +37785,29 @@
                 <w:szCs w:val="18"/>
                 <w:lang w:eastAsia="zh-CN"/>
               </w:rPr>
-              <w:t>        data_length,                   </w:t>
+              <w:t>        </w:t>
+            </w:r>
+            <w:proofErr w:type="spellStart"/>
+            <w:r>
+              <w:rPr>
+                <w:rFonts w:ascii="Consolas" w:eastAsia="宋体" w:hAnsi="Consolas" w:cs="宋体"/>
+                <w:color w:val="5C5C5C"/>
+                <w:sz w:val="18"/>
+                <w:szCs w:val="18"/>
+                <w:lang w:eastAsia="zh-CN"/>
+              </w:rPr>
+              <w:t>data_length</w:t>
+            </w:r>
+            <w:proofErr w:type="spellEnd"/>
+            <w:r>
+              <w:rPr>
+                <w:rFonts w:ascii="Consolas" w:eastAsia="宋体" w:hAnsi="Consolas" w:cs="宋体"/>
+                <w:color w:val="5C5C5C"/>
+                <w:sz w:val="18"/>
+                <w:szCs w:val="18"/>
+                <w:lang w:eastAsia="zh-CN"/>
+              </w:rPr>
+              <w:t>,                   </w:t>
             </w:r>
             <w:r>
               <w:rPr>
@@ -37421,7 +38051,29 @@
                 <w:szCs w:val="18"/>
                 <w:lang w:eastAsia="zh-CN"/>
               </w:rPr>
-              <w:t>    crc = calculate_crc32(packet)</w:t>
+              <w:t>    </w:t>
+            </w:r>
+            <w:proofErr w:type="spellStart"/>
+            <w:r>
+              <w:rPr>
+                <w:rFonts w:ascii="Consolas" w:eastAsia="宋体" w:hAnsi="Consolas" w:cs="宋体"/>
+                <w:color w:val="5C5C5C"/>
+                <w:sz w:val="18"/>
+                <w:szCs w:val="18"/>
+                <w:lang w:eastAsia="zh-CN"/>
+              </w:rPr>
+              <w:t>crc</w:t>
+            </w:r>
+            <w:proofErr w:type="spellEnd"/>
+            <w:r>
+              <w:rPr>
+                <w:rFonts w:ascii="Consolas" w:eastAsia="宋体" w:hAnsi="Consolas" w:cs="宋体"/>
+                <w:color w:val="5C5C5C"/>
+                <w:sz w:val="18"/>
+                <w:szCs w:val="18"/>
+                <w:lang w:eastAsia="zh-CN"/>
+              </w:rPr>
+              <w:t> = calculate_crc32(packet)</w:t>
             </w:r>
           </w:p>
           <w:p>
@@ -37553,7 +38205,31 @@
                 <w:szCs w:val="18"/>
                 <w:lang w:eastAsia="zh-CN"/>
               </w:rPr>
-              <w:t> packet + struct.pack(</w:t>
+              <w:t> packet + </w:t>
+            </w:r>
+            <w:proofErr w:type="spellStart"/>
+            <w:proofErr w:type="gramStart"/>
+            <w:r>
+              <w:rPr>
+                <w:rFonts w:ascii="Consolas" w:eastAsia="宋体" w:hAnsi="Consolas" w:cs="宋体"/>
+                <w:color w:val="5C5C5C"/>
+                <w:sz w:val="18"/>
+                <w:szCs w:val="18"/>
+                <w:lang w:eastAsia="zh-CN"/>
+              </w:rPr>
+              <w:t>struct.pack</w:t>
+            </w:r>
+            <w:proofErr w:type="spellEnd"/>
+            <w:proofErr w:type="gramEnd"/>
+            <w:r>
+              <w:rPr>
+                <w:rFonts w:ascii="Consolas" w:eastAsia="宋体" w:hAnsi="Consolas" w:cs="宋体"/>
+                <w:color w:val="5C5C5C"/>
+                <w:sz w:val="18"/>
+                <w:szCs w:val="18"/>
+                <w:lang w:eastAsia="zh-CN"/>
+              </w:rPr>
+              <w:t>(</w:t>
             </w:r>
             <w:r>
               <w:rPr>
@@ -37573,7 +38249,29 @@
                 <w:szCs w:val="18"/>
                 <w:lang w:eastAsia="zh-CN"/>
               </w:rPr>
-              <w:t>, crc)</w:t>
+              <w:t>, </w:t>
+            </w:r>
+            <w:proofErr w:type="spellStart"/>
+            <w:r>
+              <w:rPr>
+                <w:rFonts w:ascii="Consolas" w:eastAsia="宋体" w:hAnsi="Consolas" w:cs="宋体"/>
+                <w:color w:val="5C5C5C"/>
+                <w:sz w:val="18"/>
+                <w:szCs w:val="18"/>
+                <w:lang w:eastAsia="zh-CN"/>
+              </w:rPr>
+              <w:t>crc</w:t>
+            </w:r>
+            <w:proofErr w:type="spellEnd"/>
+            <w:r>
+              <w:rPr>
+                <w:rFonts w:ascii="Consolas" w:eastAsia="宋体" w:hAnsi="Consolas" w:cs="宋体"/>
+                <w:color w:val="5C5C5C"/>
+                <w:sz w:val="18"/>
+                <w:szCs w:val="18"/>
+                <w:lang w:eastAsia="zh-CN"/>
+              </w:rPr>
+              <w:t>)</w:t>
             </w:r>
           </w:p>
           <w:p>
@@ -37632,7 +38330,51 @@
                 <w:szCs w:val="18"/>
                 <w:lang w:eastAsia="zh-CN"/>
               </w:rPr>
-              <w:t> parse_packet(packet: </w:t>
+              <w:t> </w:t>
+            </w:r>
+            <w:proofErr w:type="spellStart"/>
+            <w:r>
+              <w:rPr>
+                <w:rFonts w:ascii="Consolas" w:eastAsia="宋体" w:hAnsi="Consolas" w:cs="宋体"/>
+                <w:color w:val="5C5C5C"/>
+                <w:sz w:val="18"/>
+                <w:szCs w:val="18"/>
+                <w:lang w:eastAsia="zh-CN"/>
+              </w:rPr>
+              <w:t>parse_</w:t>
+            </w:r>
+            <w:proofErr w:type="gramStart"/>
+            <w:r>
+              <w:rPr>
+                <w:rFonts w:ascii="Consolas" w:eastAsia="宋体" w:hAnsi="Consolas" w:cs="宋体"/>
+                <w:color w:val="5C5C5C"/>
+                <w:sz w:val="18"/>
+                <w:szCs w:val="18"/>
+                <w:lang w:eastAsia="zh-CN"/>
+              </w:rPr>
+              <w:t>packet</w:t>
+            </w:r>
+            <w:proofErr w:type="spellEnd"/>
+            <w:r>
+              <w:rPr>
+                <w:rFonts w:ascii="Consolas" w:eastAsia="宋体" w:hAnsi="Consolas" w:cs="宋体"/>
+                <w:color w:val="5C5C5C"/>
+                <w:sz w:val="18"/>
+                <w:szCs w:val="18"/>
+                <w:lang w:eastAsia="zh-CN"/>
+              </w:rPr>
+              <w:t>(</w:t>
+            </w:r>
+            <w:proofErr w:type="gramEnd"/>
+            <w:r>
+              <w:rPr>
+                <w:rFonts w:ascii="Consolas" w:eastAsia="宋体" w:hAnsi="Consolas" w:cs="宋体"/>
+                <w:color w:val="5C5C5C"/>
+                <w:sz w:val="18"/>
+                <w:szCs w:val="18"/>
+                <w:lang w:eastAsia="zh-CN"/>
+              </w:rPr>
+              <w:t>packet: </w:t>
             </w:r>
             <w:r>
               <w:rPr>
@@ -37983,7 +38725,29 @@
                 <w:szCs w:val="18"/>
                 <w:lang w:eastAsia="zh-CN"/>
               </w:rPr>
-              <w:t>    header, version, command, command_id, data_length = struct.unpack(</w:t>
+              <w:t>    header, version, command, command_id, data_length = </w:t>
+            </w:r>
+            <w:proofErr w:type="gramStart"/>
+            <w:r>
+              <w:rPr>
+                <w:rFonts w:ascii="Consolas" w:eastAsia="宋体" w:hAnsi="Consolas" w:cs="宋体"/>
+                <w:color w:val="5C5C5C"/>
+                <w:sz w:val="18"/>
+                <w:szCs w:val="18"/>
+                <w:lang w:eastAsia="zh-CN"/>
+              </w:rPr>
+              <w:t>struct.unpack</w:t>
+            </w:r>
+            <w:proofErr w:type="gramEnd"/>
+            <w:r>
+              <w:rPr>
+                <w:rFonts w:ascii="Consolas" w:eastAsia="宋体" w:hAnsi="Consolas" w:cs="宋体"/>
+                <w:color w:val="5C5C5C"/>
+                <w:sz w:val="18"/>
+                <w:szCs w:val="18"/>
+                <w:lang w:eastAsia="zh-CN"/>
+              </w:rPr>
+              <w:t>(</w:t>
             </w:r>
             <w:r>
               <w:rPr>
@@ -38102,7 +38866,29 @@
                 <w:szCs w:val="18"/>
                 <w:lang w:eastAsia="zh-CN"/>
               </w:rPr>
-              <w:t> header != PROTOCOL_HEADER:</w:t>
+              <w:t> </w:t>
+            </w:r>
+            <w:proofErr w:type="gramStart"/>
+            <w:r>
+              <w:rPr>
+                <w:rFonts w:ascii="Consolas" w:eastAsia="宋体" w:hAnsi="Consolas" w:cs="宋体"/>
+                <w:color w:val="5C5C5C"/>
+                <w:sz w:val="18"/>
+                <w:szCs w:val="18"/>
+                <w:lang w:eastAsia="zh-CN"/>
+              </w:rPr>
+              <w:t>header !</w:t>
+            </w:r>
+            <w:proofErr w:type="gramEnd"/>
+            <w:r>
+              <w:rPr>
+                <w:rFonts w:ascii="Consolas" w:eastAsia="宋体" w:hAnsi="Consolas" w:cs="宋体"/>
+                <w:color w:val="5C5C5C"/>
+                <w:sz w:val="18"/>
+                <w:szCs w:val="18"/>
+                <w:lang w:eastAsia="zh-CN"/>
+              </w:rPr>
+              <w:t>= PROTOCOL_HEADER:</w:t>
             </w:r>
           </w:p>
           <w:p>
@@ -38151,8 +38937,32 @@
                 <w:szCs w:val="18"/>
                 <w:lang w:eastAsia="zh-CN"/>
               </w:rPr>
-              <w:t> ValueError(</w:t>
-            </w:r>
+              <w:t> </w:t>
+            </w:r>
+            <w:proofErr w:type="spellStart"/>
+            <w:proofErr w:type="gramStart"/>
+            <w:r>
+              <w:rPr>
+                <w:rFonts w:ascii="Consolas" w:eastAsia="宋体" w:hAnsi="Consolas" w:cs="宋体"/>
+                <w:color w:val="5C5C5C"/>
+                <w:sz w:val="18"/>
+                <w:szCs w:val="18"/>
+                <w:lang w:eastAsia="zh-CN"/>
+              </w:rPr>
+              <w:t>ValueError</w:t>
+            </w:r>
+            <w:proofErr w:type="spellEnd"/>
+            <w:r>
+              <w:rPr>
+                <w:rFonts w:ascii="Consolas" w:eastAsia="宋体" w:hAnsi="Consolas" w:cs="宋体"/>
+                <w:color w:val="5C5C5C"/>
+                <w:sz w:val="18"/>
+                <w:szCs w:val="18"/>
+                <w:lang w:eastAsia="zh-CN"/>
+              </w:rPr>
+              <w:t>(</w:t>
+            </w:r>
+            <w:proofErr w:type="gramEnd"/>
             <w:r>
               <w:rPr>
                 <w:rFonts w:ascii="Consolas" w:eastAsia="宋体" w:hAnsi="Consolas" w:cs="宋体"/>
@@ -38284,8 +39094,20 @@
                 <w:szCs w:val="18"/>
                 <w:lang w:eastAsia="zh-CN"/>
               </w:rPr>
-              <w:t>    data = packet[</w:t>
-            </w:r>
+              <w:t>    data = </w:t>
+            </w:r>
+            <w:proofErr w:type="gramStart"/>
+            <w:r>
+              <w:rPr>
+                <w:rFonts w:ascii="Consolas" w:eastAsia="宋体" w:hAnsi="Consolas" w:cs="宋体"/>
+                <w:color w:val="5C5C5C"/>
+                <w:sz w:val="18"/>
+                <w:szCs w:val="18"/>
+                <w:lang w:eastAsia="zh-CN"/>
+              </w:rPr>
+              <w:t>packet[</w:t>
+            </w:r>
+            <w:proofErr w:type="gramEnd"/>
             <w:r>
               <w:rPr>
                 <w:rFonts w:ascii="Consolas" w:eastAsia="宋体" w:hAnsi="Consolas" w:cs="宋体"/>
@@ -38324,7 +39146,29 @@
                 <w:szCs w:val="18"/>
                 <w:lang w:eastAsia="zh-CN"/>
               </w:rPr>
-              <w:t> + data_length]</w:t>
+              <w:t> + </w:t>
+            </w:r>
+            <w:proofErr w:type="spellStart"/>
+            <w:r>
+              <w:rPr>
+                <w:rFonts w:ascii="Consolas" w:eastAsia="宋体" w:hAnsi="Consolas" w:cs="宋体"/>
+                <w:color w:val="5C5C5C"/>
+                <w:sz w:val="18"/>
+                <w:szCs w:val="18"/>
+                <w:lang w:eastAsia="zh-CN"/>
+              </w:rPr>
+              <w:t>data_length</w:t>
+            </w:r>
+            <w:proofErr w:type="spellEnd"/>
+            <w:r>
+              <w:rPr>
+                <w:rFonts w:ascii="Consolas" w:eastAsia="宋体" w:hAnsi="Consolas" w:cs="宋体"/>
+                <w:color w:val="5C5C5C"/>
+                <w:sz w:val="18"/>
+                <w:szCs w:val="18"/>
+                <w:lang w:eastAsia="zh-CN"/>
+              </w:rPr>
+              <w:t>]</w:t>
             </w:r>
           </w:p>
           <w:p>
@@ -38353,7 +39197,29 @@
                 <w:szCs w:val="18"/>
                 <w:lang w:eastAsia="zh-CN"/>
               </w:rPr>
-              <w:t>    received_crc, = struct.unpack(</w:t>
+              <w:t>    received_crc, = </w:t>
+            </w:r>
+            <w:proofErr w:type="gramStart"/>
+            <w:r>
+              <w:rPr>
+                <w:rFonts w:ascii="Consolas" w:eastAsia="宋体" w:hAnsi="Consolas" w:cs="宋体"/>
+                <w:color w:val="5C5C5C"/>
+                <w:sz w:val="18"/>
+                <w:szCs w:val="18"/>
+                <w:lang w:eastAsia="zh-CN"/>
+              </w:rPr>
+              <w:t>struct.unpack</w:t>
+            </w:r>
+            <w:proofErr w:type="gramEnd"/>
+            <w:r>
+              <w:rPr>
+                <w:rFonts w:ascii="Consolas" w:eastAsia="宋体" w:hAnsi="Consolas" w:cs="宋体"/>
+                <w:color w:val="5C5C5C"/>
+                <w:sz w:val="18"/>
+                <w:szCs w:val="18"/>
+                <w:lang w:eastAsia="zh-CN"/>
+              </w:rPr>
+              <w:t>(</w:t>
             </w:r>
             <w:r>
               <w:rPr>
@@ -38518,7 +39384,51 @@
                 <w:szCs w:val="18"/>
                 <w:lang w:eastAsia="zh-CN"/>
               </w:rPr>
-              <w:t>    calculated_crc = calculate_crc32(packet[:-</w:t>
+              <w:t>    </w:t>
+            </w:r>
+            <w:proofErr w:type="spellStart"/>
+            <w:r>
+              <w:rPr>
+                <w:rFonts w:ascii="Consolas" w:eastAsia="宋体" w:hAnsi="Consolas" w:cs="宋体"/>
+                <w:color w:val="5C5C5C"/>
+                <w:sz w:val="18"/>
+                <w:szCs w:val="18"/>
+                <w:lang w:eastAsia="zh-CN"/>
+              </w:rPr>
+              <w:t>calculated_crc</w:t>
+            </w:r>
+            <w:proofErr w:type="spellEnd"/>
+            <w:r>
+              <w:rPr>
+                <w:rFonts w:ascii="Consolas" w:eastAsia="宋体" w:hAnsi="Consolas" w:cs="宋体"/>
+                <w:color w:val="5C5C5C"/>
+                <w:sz w:val="18"/>
+                <w:szCs w:val="18"/>
+                <w:lang w:eastAsia="zh-CN"/>
+              </w:rPr>
+              <w:t> = calculate_crc32(</w:t>
+            </w:r>
+            <w:proofErr w:type="gramStart"/>
+            <w:r>
+              <w:rPr>
+                <w:rFonts w:ascii="Consolas" w:eastAsia="宋体" w:hAnsi="Consolas" w:cs="宋体"/>
+                <w:color w:val="5C5C5C"/>
+                <w:sz w:val="18"/>
+                <w:szCs w:val="18"/>
+                <w:lang w:eastAsia="zh-CN"/>
+              </w:rPr>
+              <w:t>packet[</w:t>
+            </w:r>
+            <w:proofErr w:type="gramEnd"/>
+            <w:r>
+              <w:rPr>
+                <w:rFonts w:ascii="Consolas" w:eastAsia="宋体" w:hAnsi="Consolas" w:cs="宋体"/>
+                <w:color w:val="5C5C5C"/>
+                <w:sz w:val="18"/>
+                <w:szCs w:val="18"/>
+                <w:lang w:eastAsia="zh-CN"/>
+              </w:rPr>
+              <w:t>:-</w:t>
             </w:r>
             <w:r>
               <w:rPr>
@@ -38587,7 +39497,73 @@
                 <w:szCs w:val="18"/>
                 <w:lang w:eastAsia="zh-CN"/>
               </w:rPr>
-              <w:t> received_crc != calculated_crc:</w:t>
+              <w:t> </w:t>
+            </w:r>
+            <w:proofErr w:type="spellStart"/>
+            <w:r>
+              <w:rPr>
+                <w:rFonts w:ascii="Consolas" w:eastAsia="宋体" w:hAnsi="Consolas" w:cs="宋体"/>
+                <w:color w:val="5C5C5C"/>
+                <w:sz w:val="18"/>
+                <w:szCs w:val="18"/>
+                <w:lang w:eastAsia="zh-CN"/>
+              </w:rPr>
+              <w:t>received_</w:t>
+            </w:r>
+            <w:proofErr w:type="gramStart"/>
+            <w:r>
+              <w:rPr>
+                <w:rFonts w:ascii="Consolas" w:eastAsia="宋体" w:hAnsi="Consolas" w:cs="宋体"/>
+                <w:color w:val="5C5C5C"/>
+                <w:sz w:val="18"/>
+                <w:szCs w:val="18"/>
+                <w:lang w:eastAsia="zh-CN"/>
+              </w:rPr>
+              <w:t>crc</w:t>
+            </w:r>
+            <w:proofErr w:type="spellEnd"/>
+            <w:r>
+              <w:rPr>
+                <w:rFonts w:ascii="Consolas" w:eastAsia="宋体" w:hAnsi="Consolas" w:cs="宋体"/>
+                <w:color w:val="5C5C5C"/>
+                <w:sz w:val="18"/>
+                <w:szCs w:val="18"/>
+                <w:lang w:eastAsia="zh-CN"/>
+              </w:rPr>
+              <w:t> !</w:t>
+            </w:r>
+            <w:proofErr w:type="gramEnd"/>
+            <w:r>
+              <w:rPr>
+                <w:rFonts w:ascii="Consolas" w:eastAsia="宋体" w:hAnsi="Consolas" w:cs="宋体"/>
+                <w:color w:val="5C5C5C"/>
+                <w:sz w:val="18"/>
+                <w:szCs w:val="18"/>
+                <w:lang w:eastAsia="zh-CN"/>
+              </w:rPr>
+              <w:t>= </w:t>
+            </w:r>
+            <w:proofErr w:type="spellStart"/>
+            <w:r>
+              <w:rPr>
+                <w:rFonts w:ascii="Consolas" w:eastAsia="宋体" w:hAnsi="Consolas" w:cs="宋体"/>
+                <w:color w:val="5C5C5C"/>
+                <w:sz w:val="18"/>
+                <w:szCs w:val="18"/>
+                <w:lang w:eastAsia="zh-CN"/>
+              </w:rPr>
+              <w:t>calculated_crc</w:t>
+            </w:r>
+            <w:proofErr w:type="spellEnd"/>
+            <w:r>
+              <w:rPr>
+                <w:rFonts w:ascii="Consolas" w:eastAsia="宋体" w:hAnsi="Consolas" w:cs="宋体"/>
+                <w:color w:val="5C5C5C"/>
+                <w:sz w:val="18"/>
+                <w:szCs w:val="18"/>
+                <w:lang w:eastAsia="zh-CN"/>
+              </w:rPr>
+              <w:t>:</w:t>
             </w:r>
           </w:p>
           <w:p>
@@ -38637,8 +39613,32 @@
                 <w:szCs w:val="18"/>
                 <w:lang w:eastAsia="zh-CN"/>
               </w:rPr>
-              <w:t> ValueError(</w:t>
-            </w:r>
+              <w:t> </w:t>
+            </w:r>
+            <w:proofErr w:type="spellStart"/>
+            <w:proofErr w:type="gramStart"/>
+            <w:r>
+              <w:rPr>
+                <w:rFonts w:ascii="Consolas" w:eastAsia="宋体" w:hAnsi="Consolas" w:cs="宋体"/>
+                <w:color w:val="5C5C5C"/>
+                <w:sz w:val="18"/>
+                <w:szCs w:val="18"/>
+                <w:lang w:eastAsia="zh-CN"/>
+              </w:rPr>
+              <w:t>ValueError</w:t>
+            </w:r>
+            <w:proofErr w:type="spellEnd"/>
+            <w:r>
+              <w:rPr>
+                <w:rFonts w:ascii="Consolas" w:eastAsia="宋体" w:hAnsi="Consolas" w:cs="宋体"/>
+                <w:color w:val="5C5C5C"/>
+                <w:sz w:val="18"/>
+                <w:szCs w:val="18"/>
+                <w:lang w:eastAsia="zh-CN"/>
+              </w:rPr>
+              <w:t>(</w:t>
+            </w:r>
+            <w:proofErr w:type="gramEnd"/>
             <w:r>
               <w:rPr>
                 <w:rFonts w:ascii="Consolas" w:eastAsia="宋体" w:hAnsi="Consolas" w:cs="宋体"/>
@@ -38924,7 +39924,41 @@
                 <w:szCs w:val="18"/>
                 <w:lang w:eastAsia="zh-CN"/>
               </w:rPr>
-              <w:t>"command_id"</w:t>
+              <w:t>"</w:t>
+            </w:r>
+            <w:proofErr w:type="spellStart"/>
+            <w:proofErr w:type="gramStart"/>
+            <w:r>
+              <w:rPr>
+                <w:rFonts w:ascii="Consolas" w:eastAsia="宋体" w:hAnsi="Consolas" w:cs="宋体"/>
+                <w:color w:val="50A14F"/>
+                <w:sz w:val="18"/>
+                <w:szCs w:val="18"/>
+                <w:lang w:eastAsia="zh-CN"/>
+              </w:rPr>
+              <w:t>command</w:t>
+            </w:r>
+            <w:proofErr w:type="gramEnd"/>
+            <w:r>
+              <w:rPr>
+                <w:rFonts w:ascii="Consolas" w:eastAsia="宋体" w:hAnsi="Consolas" w:cs="宋体"/>
+                <w:color w:val="50A14F"/>
+                <w:sz w:val="18"/>
+                <w:szCs w:val="18"/>
+                <w:lang w:eastAsia="zh-CN"/>
+              </w:rPr>
+              <w:t>_id</w:t>
+            </w:r>
+            <w:proofErr w:type="spellEnd"/>
+            <w:r>
+              <w:rPr>
+                <w:rFonts w:ascii="Consolas" w:eastAsia="宋体" w:hAnsi="Consolas" w:cs="宋体"/>
+                <w:color w:val="50A14F"/>
+                <w:sz w:val="18"/>
+                <w:szCs w:val="18"/>
+                <w:lang w:eastAsia="zh-CN"/>
+              </w:rPr>
+              <w:t>"</w:t>
             </w:r>
             <w:r>
               <w:rPr>
@@ -38934,7 +39968,29 @@
                 <w:szCs w:val="18"/>
                 <w:lang w:eastAsia="zh-CN"/>
               </w:rPr>
-              <w:t>: command_id,</w:t>
+              <w:t>: </w:t>
+            </w:r>
+            <w:proofErr w:type="spellStart"/>
+            <w:r>
+              <w:rPr>
+                <w:rFonts w:ascii="Consolas" w:eastAsia="宋体" w:hAnsi="Consolas" w:cs="宋体"/>
+                <w:color w:val="5C5C5C"/>
+                <w:sz w:val="18"/>
+                <w:szCs w:val="18"/>
+                <w:lang w:eastAsia="zh-CN"/>
+              </w:rPr>
+              <w:t>command_id</w:t>
+            </w:r>
+            <w:proofErr w:type="spellEnd"/>
+            <w:r>
+              <w:rPr>
+                <w:rFonts w:ascii="Consolas" w:eastAsia="宋体" w:hAnsi="Consolas" w:cs="宋体"/>
+                <w:color w:val="5C5C5C"/>
+                <w:sz w:val="18"/>
+                <w:szCs w:val="18"/>
+                <w:lang w:eastAsia="zh-CN"/>
+              </w:rPr>
+              <w:t>,</w:t>
             </w:r>
           </w:p>
           <w:p>
@@ -38973,7 +40029,41 @@
                 <w:szCs w:val="18"/>
                 <w:lang w:eastAsia="zh-CN"/>
               </w:rPr>
-              <w:t>"data_length"</w:t>
+              <w:t>"</w:t>
+            </w:r>
+            <w:proofErr w:type="spellStart"/>
+            <w:proofErr w:type="gramStart"/>
+            <w:r>
+              <w:rPr>
+                <w:rFonts w:ascii="Consolas" w:eastAsia="宋体" w:hAnsi="Consolas" w:cs="宋体"/>
+                <w:color w:val="50A14F"/>
+                <w:sz w:val="18"/>
+                <w:szCs w:val="18"/>
+                <w:lang w:eastAsia="zh-CN"/>
+              </w:rPr>
+              <w:t>data</w:t>
+            </w:r>
+            <w:proofErr w:type="gramEnd"/>
+            <w:r>
+              <w:rPr>
+                <w:rFonts w:ascii="Consolas" w:eastAsia="宋体" w:hAnsi="Consolas" w:cs="宋体"/>
+                <w:color w:val="50A14F"/>
+                <w:sz w:val="18"/>
+                <w:szCs w:val="18"/>
+                <w:lang w:eastAsia="zh-CN"/>
+              </w:rPr>
+              <w:t>_length</w:t>
+            </w:r>
+            <w:proofErr w:type="spellEnd"/>
+            <w:r>
+              <w:rPr>
+                <w:rFonts w:ascii="Consolas" w:eastAsia="宋体" w:hAnsi="Consolas" w:cs="宋体"/>
+                <w:color w:val="50A14F"/>
+                <w:sz w:val="18"/>
+                <w:szCs w:val="18"/>
+                <w:lang w:eastAsia="zh-CN"/>
+              </w:rPr>
+              <w:t>"</w:t>
             </w:r>
             <w:r>
               <w:rPr>
@@ -38983,7 +40073,29 @@
                 <w:szCs w:val="18"/>
                 <w:lang w:eastAsia="zh-CN"/>
               </w:rPr>
-              <w:t>: data_length,</w:t>
+              <w:t>: </w:t>
+            </w:r>
+            <w:proofErr w:type="spellStart"/>
+            <w:r>
+              <w:rPr>
+                <w:rFonts w:ascii="Consolas" w:eastAsia="宋体" w:hAnsi="Consolas" w:cs="宋体"/>
+                <w:color w:val="5C5C5C"/>
+                <w:sz w:val="18"/>
+                <w:szCs w:val="18"/>
+                <w:lang w:eastAsia="zh-CN"/>
+              </w:rPr>
+              <w:t>data_length</w:t>
+            </w:r>
+            <w:proofErr w:type="spellEnd"/>
+            <w:r>
+              <w:rPr>
+                <w:rFonts w:ascii="Consolas" w:eastAsia="宋体" w:hAnsi="Consolas" w:cs="宋体"/>
+                <w:color w:val="5C5C5C"/>
+                <w:sz w:val="18"/>
+                <w:szCs w:val="18"/>
+                <w:lang w:eastAsia="zh-CN"/>
+              </w:rPr>
+              <w:t>,</w:t>
             </w:r>
           </w:p>
           <w:p>
@@ -39072,7 +40184,29 @@
                 <w:szCs w:val="18"/>
                 <w:lang w:eastAsia="zh-CN"/>
               </w:rPr>
-              <w:t>"crc"</w:t>
+              <w:t>"</w:t>
+            </w:r>
+            <w:proofErr w:type="spellStart"/>
+            <w:r>
+              <w:rPr>
+                <w:rFonts w:ascii="Consolas" w:eastAsia="宋体" w:hAnsi="Consolas" w:cs="宋体"/>
+                <w:color w:val="50A14F"/>
+                <w:sz w:val="18"/>
+                <w:szCs w:val="18"/>
+                <w:lang w:eastAsia="zh-CN"/>
+              </w:rPr>
+              <w:t>crc</w:t>
+            </w:r>
+            <w:proofErr w:type="spellEnd"/>
+            <w:r>
+              <w:rPr>
+                <w:rFonts w:ascii="Consolas" w:eastAsia="宋体" w:hAnsi="Consolas" w:cs="宋体"/>
+                <w:color w:val="50A14F"/>
+                <w:sz w:val="18"/>
+                <w:szCs w:val="18"/>
+                <w:lang w:eastAsia="zh-CN"/>
+              </w:rPr>
+              <w:t>"</w:t>
             </w:r>
             <w:r>
               <w:rPr>
@@ -39082,7 +40216,29 @@
                 <w:szCs w:val="18"/>
                 <w:lang w:eastAsia="zh-CN"/>
               </w:rPr>
-              <w:t>: received_crc,</w:t>
+              <w:t>: </w:t>
+            </w:r>
+            <w:proofErr w:type="spellStart"/>
+            <w:r>
+              <w:rPr>
+                <w:rFonts w:ascii="Consolas" w:eastAsia="宋体" w:hAnsi="Consolas" w:cs="宋体"/>
+                <w:color w:val="5C5C5C"/>
+                <w:sz w:val="18"/>
+                <w:szCs w:val="18"/>
+                <w:lang w:eastAsia="zh-CN"/>
+              </w:rPr>
+              <w:t>received_crc</w:t>
+            </w:r>
+            <w:proofErr w:type="spellEnd"/>
+            <w:r>
+              <w:rPr>
+                <w:rFonts w:ascii="Consolas" w:eastAsia="宋体" w:hAnsi="Consolas" w:cs="宋体"/>
+                <w:color w:val="5C5C5C"/>
+                <w:sz w:val="18"/>
+                <w:szCs w:val="18"/>
+                <w:lang w:eastAsia="zh-CN"/>
+              </w:rPr>
+              <w:t>,</w:t>
             </w:r>
           </w:p>
           <w:p>
@@ -39392,7 +40548,29 @@
                 <w:szCs w:val="18"/>
                 <w:lang w:eastAsia="zh-CN"/>
               </w:rPr>
-              <w:t>    command_id = </w:t>
+              <w:t>    </w:t>
+            </w:r>
+            <w:proofErr w:type="spellStart"/>
+            <w:r>
+              <w:rPr>
+                <w:rFonts w:ascii="Consolas" w:eastAsia="宋体" w:hAnsi="Consolas" w:cs="宋体"/>
+                <w:color w:val="5C5C5C"/>
+                <w:sz w:val="18"/>
+                <w:szCs w:val="18"/>
+                <w:lang w:eastAsia="zh-CN"/>
+              </w:rPr>
+              <w:t>command_id</w:t>
+            </w:r>
+            <w:proofErr w:type="spellEnd"/>
+            <w:r>
+              <w:rPr>
+                <w:rFonts w:ascii="Consolas" w:eastAsia="宋体" w:hAnsi="Consolas" w:cs="宋体"/>
+                <w:color w:val="5C5C5C"/>
+                <w:sz w:val="18"/>
+                <w:szCs w:val="18"/>
+                <w:lang w:eastAsia="zh-CN"/>
+              </w:rPr>
+              <w:t> = </w:t>
             </w:r>
             <w:r>
               <w:rPr>
@@ -39634,7 +40812,73 @@
                 <w:szCs w:val="18"/>
                 <w:lang w:eastAsia="zh-CN"/>
               </w:rPr>
-              <w:t>    packet = build_packet(command, command_id, data)</w:t>
+              <w:t>    packet = </w:t>
+            </w:r>
+            <w:proofErr w:type="spellStart"/>
+            <w:r>
+              <w:rPr>
+                <w:rFonts w:ascii="Consolas" w:eastAsia="宋体" w:hAnsi="Consolas" w:cs="宋体"/>
+                <w:color w:val="5C5C5C"/>
+                <w:sz w:val="18"/>
+                <w:szCs w:val="18"/>
+                <w:lang w:eastAsia="zh-CN"/>
+              </w:rPr>
+              <w:t>build_</w:t>
+            </w:r>
+            <w:proofErr w:type="gramStart"/>
+            <w:r>
+              <w:rPr>
+                <w:rFonts w:ascii="Consolas" w:eastAsia="宋体" w:hAnsi="Consolas" w:cs="宋体"/>
+                <w:color w:val="5C5C5C"/>
+                <w:sz w:val="18"/>
+                <w:szCs w:val="18"/>
+                <w:lang w:eastAsia="zh-CN"/>
+              </w:rPr>
+              <w:t>packet</w:t>
+            </w:r>
+            <w:proofErr w:type="spellEnd"/>
+            <w:r>
+              <w:rPr>
+                <w:rFonts w:ascii="Consolas" w:eastAsia="宋体" w:hAnsi="Consolas" w:cs="宋体"/>
+                <w:color w:val="5C5C5C"/>
+                <w:sz w:val="18"/>
+                <w:szCs w:val="18"/>
+                <w:lang w:eastAsia="zh-CN"/>
+              </w:rPr>
+              <w:t>(</w:t>
+            </w:r>
+            <w:proofErr w:type="gramEnd"/>
+            <w:r>
+              <w:rPr>
+                <w:rFonts w:ascii="Consolas" w:eastAsia="宋体" w:hAnsi="Consolas" w:cs="宋体"/>
+                <w:color w:val="5C5C5C"/>
+                <w:sz w:val="18"/>
+                <w:szCs w:val="18"/>
+                <w:lang w:eastAsia="zh-CN"/>
+              </w:rPr>
+              <w:t>command, </w:t>
+            </w:r>
+            <w:proofErr w:type="spellStart"/>
+            <w:r>
+              <w:rPr>
+                <w:rFonts w:ascii="Consolas" w:eastAsia="宋体" w:hAnsi="Consolas" w:cs="宋体"/>
+                <w:color w:val="5C5C5C"/>
+                <w:sz w:val="18"/>
+                <w:szCs w:val="18"/>
+                <w:lang w:eastAsia="zh-CN"/>
+              </w:rPr>
+              <w:t>command_id</w:t>
+            </w:r>
+            <w:proofErr w:type="spellEnd"/>
+            <w:r>
+              <w:rPr>
+                <w:rFonts w:ascii="Consolas" w:eastAsia="宋体" w:hAnsi="Consolas" w:cs="宋体"/>
+                <w:color w:val="5C5C5C"/>
+                <w:sz w:val="18"/>
+                <w:szCs w:val="18"/>
+                <w:lang w:eastAsia="zh-CN"/>
+              </w:rPr>
+              <w:t>, data)</w:t>
             </w:r>
           </w:p>
           <w:p>
@@ -39723,7 +40967,18 @@
                 <w:szCs w:val="18"/>
                 <w:lang w:eastAsia="zh-CN"/>
               </w:rPr>
-              <w:t>, packet.</w:t>
+              <w:t>, </w:t>
+            </w:r>
+            <w:proofErr w:type="spellStart"/>
+            <w:r>
+              <w:rPr>
+                <w:rFonts w:ascii="Consolas" w:eastAsia="宋体" w:hAnsi="Consolas" w:cs="宋体"/>
+                <w:color w:val="5C5C5C"/>
+                <w:sz w:val="18"/>
+                <w:szCs w:val="18"/>
+                <w:lang w:eastAsia="zh-CN"/>
+              </w:rPr>
+              <w:t>packet.</w:t>
             </w:r>
             <w:r>
               <w:rPr>
@@ -39735,6 +40990,7 @@
               </w:rPr>
               <w:t>hex</w:t>
             </w:r>
+            <w:proofErr w:type="spellEnd"/>
             <w:r>
               <w:rPr>
                 <w:rFonts w:ascii="Consolas" w:eastAsia="宋体" w:hAnsi="Consolas" w:cs="宋体"/>
@@ -39856,7 +41112,29 @@
                 <w:szCs w:val="18"/>
                 <w:lang w:eastAsia="zh-CN"/>
               </w:rPr>
-              <w:t>    parsed = parse_packet(packet)</w:t>
+              <w:t>    parsed = </w:t>
+            </w:r>
+            <w:proofErr w:type="spellStart"/>
+            <w:r>
+              <w:rPr>
+                <w:rFonts w:ascii="Consolas" w:eastAsia="宋体" w:hAnsi="Consolas" w:cs="宋体"/>
+                <w:color w:val="5C5C5C"/>
+                <w:sz w:val="18"/>
+                <w:szCs w:val="18"/>
+                <w:lang w:eastAsia="zh-CN"/>
+              </w:rPr>
+              <w:t>parse_packet</w:t>
+            </w:r>
+            <w:proofErr w:type="spellEnd"/>
+            <w:r>
+              <w:rPr>
+                <w:rFonts w:ascii="Consolas" w:eastAsia="宋体" w:hAnsi="Consolas" w:cs="宋体"/>
+                <w:color w:val="5C5C5C"/>
+                <w:sz w:val="18"/>
+                <w:szCs w:val="18"/>
+                <w:lang w:eastAsia="zh-CN"/>
+              </w:rPr>
+              <w:t>(packet)</w:t>
             </w:r>
           </w:p>
           <w:p>
@@ -39974,6 +41252,7 @@
                 <w:szCs w:val="16"/>
               </w:rPr>
             </w:pPr>
+            <w:proofErr w:type="spellStart"/>
             <w:r>
               <w:rPr>
                 <w:rFonts w:hint="eastAsia"/>
@@ -39982,6 +41261,7 @@
               </w:rPr>
               <w:t>构建的数据包</w:t>
             </w:r>
+            <w:proofErr w:type="spellEnd"/>
             <w:r>
               <w:rPr>
                 <w:rFonts w:hint="eastAsia"/>
@@ -39999,6 +41279,7 @@
                 <w:szCs w:val="16"/>
               </w:rPr>
             </w:pPr>
+            <w:proofErr w:type="spellStart"/>
             <w:r>
               <w:rPr>
                 <w:rFonts w:hint="eastAsia"/>
@@ -40007,13 +41288,86 @@
               </w:rPr>
               <w:t>解析后的内容</w:t>
             </w:r>
+            <w:proofErr w:type="spellEnd"/>
             <w:r>
               <w:rPr>
                 <w:rFonts w:hint="eastAsia"/>
                 <w:sz w:val="16"/>
                 <w:szCs w:val="16"/>
               </w:rPr>
-              <w:t>: {'header': b'SCZN', 'version': 0, 'command': 1, 'command_id': 1, 'data_length': 0, 'data': b'', 'crc': 2775647650}</w:t>
+              <w:t xml:space="preserve">: {'header': </w:t>
+            </w:r>
+            <w:proofErr w:type="spellStart"/>
+            <w:r>
+              <w:rPr>
+                <w:rFonts w:hint="eastAsia"/>
+                <w:sz w:val="16"/>
+                <w:szCs w:val="16"/>
+              </w:rPr>
+              <w:t>b'SCZN</w:t>
+            </w:r>
+            <w:proofErr w:type="spellEnd"/>
+            <w:r>
+              <w:rPr>
+                <w:rFonts w:hint="eastAsia"/>
+                <w:sz w:val="16"/>
+                <w:szCs w:val="16"/>
+              </w:rPr>
+              <w:t>', 'version': 0, 'command': 1, '</w:t>
+            </w:r>
+            <w:proofErr w:type="spellStart"/>
+            <w:r>
+              <w:rPr>
+                <w:rFonts w:hint="eastAsia"/>
+                <w:sz w:val="16"/>
+                <w:szCs w:val="16"/>
+              </w:rPr>
+              <w:t>command_id</w:t>
+            </w:r>
+            <w:proofErr w:type="spellEnd"/>
+            <w:r>
+              <w:rPr>
+                <w:rFonts w:hint="eastAsia"/>
+                <w:sz w:val="16"/>
+                <w:szCs w:val="16"/>
+              </w:rPr>
+              <w:t>': 1, '</w:t>
+            </w:r>
+            <w:proofErr w:type="spellStart"/>
+            <w:r>
+              <w:rPr>
+                <w:rFonts w:hint="eastAsia"/>
+                <w:sz w:val="16"/>
+                <w:szCs w:val="16"/>
+              </w:rPr>
+              <w:t>data_length</w:t>
+            </w:r>
+            <w:proofErr w:type="spellEnd"/>
+            <w:r>
+              <w:rPr>
+                <w:rFonts w:hint="eastAsia"/>
+                <w:sz w:val="16"/>
+                <w:szCs w:val="16"/>
+              </w:rPr>
+              <w:t>': 0, 'data': b'', '</w:t>
+            </w:r>
+            <w:proofErr w:type="spellStart"/>
+            <w:r>
+              <w:rPr>
+                <w:rFonts w:hint="eastAsia"/>
+                <w:sz w:val="16"/>
+                <w:szCs w:val="16"/>
+              </w:rPr>
+              <w:t>crc</w:t>
+            </w:r>
+            <w:proofErr w:type="spellEnd"/>
+            <w:r>
+              <w:rPr>
+                <w:rFonts w:hint="eastAsia"/>
+                <w:sz w:val="16"/>
+                <w:szCs w:val="16"/>
+              </w:rPr>
+              <w:t>': 2775647650}</w:t>
             </w:r>
           </w:p>
         </w:tc>

</xml_diff>